<commit_message>
Finish Module 1 Letures in MITx Intro to Probability Part 1
</commit_message>
<xml_diff>
--- a/Stats/EDX/IntroToProbability_MIT/Unit1_3_SolvedProblems.docx
+++ b/Stats/EDX/IntroToProbability_MIT/Unit1_3_SolvedProblems.docx
@@ -90,6 +90,21 @@
         </w:rPr>
         <w:t>The Probability Of The Difference Of Two Events</w:t>
       </w:r>
+    </w:p>
+    <w:p>
+      <w:pPr>
+        <w:pStyle w:val="ListBullet"/>
+        <w:numPr>
+          <w:ilvl w:val="0"/>
+          <w:numId w:val="0"/>
+        </w:numPr>
+        <w:ind w:left="360"/>
+        <w:jc w:val="center"/>
+        <w:rPr>
+          <w:b/>
+          <w:u w:val="single"/>
+        </w:rPr>
+      </w:pPr>
     </w:p>
     <w:p>
       <w:pPr>
@@ -196,142 +211,61 @@
         <w:ind w:left="810"/>
       </w:pPr>
       <w:r>
-        <w:t xml:space="preserve">So we start with </w:t>
-      </w:r>
-      <w:r>
-        <w:t xml:space="preserve">2 </w:t>
-      </w:r>
-      <w:r>
-        <w:t xml:space="preserve">events, A </w:t>
-      </w:r>
-      <w:r>
-        <w:t xml:space="preserve">+ </w:t>
-      </w:r>
-      <w:r>
-        <w:t>B,</w:t>
-      </w:r>
-      <w:r>
-        <w:t xml:space="preserve"> + </w:t>
-      </w:r>
-      <w:r>
-        <w:t xml:space="preserve">there might be some intersection between the </w:t>
-      </w:r>
-      <w:r>
-        <w:t xml:space="preserve">2 </w:t>
-      </w:r>
-      <w:r>
-        <w:t>events.</w:t>
-      </w:r>
-    </w:p>
-    <w:p>
-      <w:pPr>
-        <w:pStyle w:val="ListBullet"/>
-        <w:tabs>
-          <w:tab w:val="clear" w:pos="450"/>
-          <w:tab w:val="num" w:pos="810"/>
-        </w:tabs>
-        <w:ind w:left="810"/>
-        <w:rPr>
-          <w:b/>
-        </w:rPr>
-      </w:pPr>
-      <w:r>
-        <w:t>The set of points/</w:t>
-      </w:r>
-      <w:r>
-        <w:t>samples</w:t>
-      </w:r>
-      <w:r>
-        <w:t xml:space="preserve"> in A + not in B = a set </w:t>
-      </w:r>
-      <w:r>
-        <w:rPr>
-          <w:b/>
-        </w:rPr>
-        <w:t xml:space="preserve">C = </w:t>
-      </w:r>
-      <w:r>
-        <w:rPr>
-          <w:b/>
-        </w:rPr>
-        <w:t>A intersection B</w:t>
-      </w:r>
-      <w:r>
-        <w:rPr>
-          <w:b/>
-        </w:rPr>
-        <w:t>(c)</w:t>
-      </w:r>
-    </w:p>
-    <w:p>
-      <w:pPr>
-        <w:pStyle w:val="ListBullet"/>
-        <w:tabs>
-          <w:tab w:val="clear" w:pos="450"/>
-          <w:tab w:val="num" w:pos="810"/>
-        </w:tabs>
-        <w:ind w:left="810"/>
-      </w:pPr>
-      <w:r>
-        <w:t xml:space="preserve">Similarly, for all points in B </w:t>
-      </w:r>
-      <w:r>
-        <w:t xml:space="preserve">+ </w:t>
-      </w:r>
-      <w:r>
-        <w:t>not in A</w:t>
-      </w:r>
-      <w:r>
-        <w:t xml:space="preserve">, we'll call it </w:t>
-      </w:r>
-      <w:r>
-        <w:rPr>
-          <w:b/>
-        </w:rPr>
-        <w:t xml:space="preserve">D = A(c) </w:t>
-      </w:r>
-      <w:r>
-        <w:rPr>
-          <w:b/>
-        </w:rPr>
-        <w:t>intersection</w:t>
-      </w:r>
-      <w:r>
-        <w:rPr>
-          <w:b/>
-        </w:rPr>
-        <w:t xml:space="preserve"> </w:t>
-      </w:r>
-      <w:r>
-        <w:rPr>
-          <w:b/>
-        </w:rPr>
-        <w:t xml:space="preserve">B. </w:t>
-      </w:r>
-    </w:p>
-    <w:p>
-      <w:pPr>
-        <w:pStyle w:val="ListBullet"/>
-        <w:tabs>
-          <w:tab w:val="clear" w:pos="450"/>
-          <w:tab w:val="num" w:pos="810"/>
-        </w:tabs>
-        <w:ind w:left="810"/>
-      </w:pPr>
-      <w:r>
-        <w:t>Finally</w:t>
-      </w:r>
-      <w:r>
-        <w:t>, for points that are in the intersection of A</w:t>
-      </w:r>
-      <w:r>
-        <w:t xml:space="preserve"> + </w:t>
-      </w:r>
-      <w:r>
-        <w:t>B, call it E</w:t>
-      </w:r>
-      <w:r>
-        <w:t xml:space="preserve"> = </w:t>
+        <w:t>So we start with 2 events, A + B, + there might be some intersection between the 2 events.</w:t>
+      </w:r>
+    </w:p>
+    <w:p>
+      <w:pPr>
+        <w:pStyle w:val="ListBullet"/>
+        <w:tabs>
+          <w:tab w:val="clear" w:pos="450"/>
+          <w:tab w:val="num" w:pos="810"/>
+        </w:tabs>
+        <w:ind w:left="810"/>
+        <w:rPr>
+          <w:b/>
+        </w:rPr>
+      </w:pPr>
+      <w:r>
+        <w:t xml:space="preserve">The set of points/samples in A + not in B = a set </w:t>
+      </w:r>
+      <w:r>
+        <w:rPr>
+          <w:b/>
+        </w:rPr>
+        <w:t>C = A intersection B(c)</w:t>
+      </w:r>
+    </w:p>
+    <w:p>
+      <w:pPr>
+        <w:pStyle w:val="ListBullet"/>
+        <w:tabs>
+          <w:tab w:val="clear" w:pos="450"/>
+          <w:tab w:val="num" w:pos="810"/>
+        </w:tabs>
+        <w:ind w:left="810"/>
+      </w:pPr>
+      <w:r>
+        <w:t xml:space="preserve">Similarly, for all points in B + not in A, we'll call it </w:t>
+      </w:r>
+      <w:r>
+        <w:rPr>
+          <w:b/>
+        </w:rPr>
+        <w:t xml:space="preserve">D = A(c) intersection B. </w:t>
+      </w:r>
+    </w:p>
+    <w:p>
+      <w:pPr>
+        <w:pStyle w:val="ListBullet"/>
+        <w:tabs>
+          <w:tab w:val="clear" w:pos="450"/>
+          <w:tab w:val="num" w:pos="810"/>
+        </w:tabs>
+        <w:ind w:left="810"/>
+      </w:pPr>
+      <w:r>
+        <w:t xml:space="preserve">Finally, for points that are in the intersection of A + B, call it E = </w:t>
       </w:r>
       <w:proofErr w:type="gramStart"/>
       <w:r>
@@ -363,8 +297,8 @@
         </w:rPr>
         <w:drawing>
           <wp:inline distT="0" distB="0" distL="0" distR="0" wp14:anchorId="1CBC4E05" wp14:editId="3E6BC115">
-            <wp:extent cx="1212203" cy="1190427"/>
-            <wp:effectExtent l="0" t="0" r="7620" b="0"/>
+            <wp:extent cx="1027294" cy="1008840"/>
+            <wp:effectExtent l="0" t="0" r="1905" b="1270"/>
             <wp:docPr id="75" name="Picture 75"/>
             <wp:cNvGraphicFramePr>
               <a:graphicFrameLocks xmlns:a="http://schemas.openxmlformats.org/drawingml/2006/main" noChangeAspect="1"/>
@@ -385,7 +319,7 @@
                   <pic:spPr>
                     <a:xfrm>
                       <a:off x="0" y="0"/>
-                      <a:ext cx="1226398" cy="1204367"/>
+                      <a:ext cx="1056379" cy="1037403"/>
                     </a:xfrm>
                     <a:prstGeom prst="rect">
                       <a:avLst/>
@@ -408,13 +342,7 @@
         <w:ind w:left="810"/>
       </w:pPr>
       <w:r>
-        <w:t xml:space="preserve">Rewrite </w:t>
-      </w:r>
-      <w:r>
-        <w:t>our objective</w:t>
-      </w:r>
-      <w:r>
-        <w:t xml:space="preserve"> as:</w:t>
+        <w:t>Rewrite our objective as:</w:t>
       </w:r>
     </w:p>
     <w:p>
@@ -427,41 +355,56 @@
         <w:ind w:left="1080"/>
       </w:pPr>
       <w:r>
-        <w:t xml:space="preserve">Show </w:t>
-      </w:r>
-      <w:r>
-        <w:t xml:space="preserve">that the </w:t>
-      </w:r>
+        <w:t>Show that the P(C U D) = P(A) + P(B) – 2P(E)</w:t>
+      </w:r>
+    </w:p>
+    <w:p>
+      <w:pPr>
+        <w:pStyle w:val="ListBullet"/>
+        <w:tabs>
+          <w:tab w:val="clear" w:pos="450"/>
+          <w:tab w:val="num" w:pos="810"/>
+        </w:tabs>
+        <w:ind w:left="810"/>
+      </w:pPr>
+      <w:r>
+        <w:t>Review what the axioms are,</w:t>
+      </w:r>
+    </w:p>
+    <w:p>
+      <w:pPr>
+        <w:pStyle w:val="ListBullet"/>
+        <w:tabs>
+          <w:tab w:val="clear" w:pos="450"/>
+          <w:tab w:val="num" w:pos="1080"/>
+        </w:tabs>
+        <w:ind w:left="1080"/>
+      </w:pPr>
+      <w:r>
+        <w:rPr>
+          <w:u w:val="single"/>
+        </w:rPr>
+        <w:t>1) Non-negativity</w:t>
+      </w:r>
+      <w:r>
+        <w:t xml:space="preserve"> = Take any event A, then </w:t>
+      </w:r>
+      <w:proofErr w:type="gramStart"/>
       <w:r>
         <w:t>P(</w:t>
       </w:r>
-      <w:r>
-        <w:t xml:space="preserve">C </w:t>
-      </w:r>
-      <w:r>
-        <w:t xml:space="preserve">U </w:t>
-      </w:r>
-      <w:r>
-        <w:t>D</w:t>
-      </w:r>
-      <w:r>
-        <w:t>) = P(A) + P(B) – 2P(E)</w:t>
-      </w:r>
-    </w:p>
-    <w:p>
-      <w:pPr>
-        <w:pStyle w:val="ListBullet"/>
-        <w:tabs>
-          <w:tab w:val="clear" w:pos="450"/>
-          <w:tab w:val="num" w:pos="810"/>
-        </w:tabs>
-        <w:ind w:left="810"/>
-      </w:pPr>
-      <w:r>
-        <w:t xml:space="preserve">Review </w:t>
-      </w:r>
-      <w:r>
-        <w:t>what the axioms are,</w:t>
+      <w:proofErr w:type="gramEnd"/>
+      <w:r>
+        <w:t xml:space="preserve">A) must be </w:t>
+      </w:r>
+      <w:r>
+        <w:rPr>
+          <w:i/>
+        </w:rPr>
+        <w:t>at least 0</w:t>
+      </w:r>
+      <w:r>
+        <w:t>.</w:t>
       </w:r>
     </w:p>
     <w:p>
@@ -477,162 +420,60 @@
         <w:rPr>
           <w:u w:val="single"/>
         </w:rPr>
-        <w:t>1) Non-negativity</w:t>
-      </w:r>
-      <w:r>
-        <w:t xml:space="preserve"> = Take </w:t>
-      </w:r>
-      <w:r>
-        <w:t xml:space="preserve">any event A, then </w:t>
-      </w:r>
-      <w:proofErr w:type="gramStart"/>
-      <w:r>
-        <w:t>P(</w:t>
-      </w:r>
-      <w:proofErr w:type="gramEnd"/>
-      <w:r>
-        <w:t>A</w:t>
-      </w:r>
-      <w:r>
-        <w:t xml:space="preserve">) </w:t>
-      </w:r>
-      <w:r>
-        <w:t xml:space="preserve">must be </w:t>
+        <w:t>2) Normalization</w:t>
+      </w:r>
+      <w:r>
+        <w:t xml:space="preserve"> = probability of the entire space Ω must be equal to 1.</w:t>
+      </w:r>
+    </w:p>
+    <w:p>
+      <w:pPr>
+        <w:pStyle w:val="ListBullet"/>
+        <w:tabs>
+          <w:tab w:val="clear" w:pos="450"/>
+          <w:tab w:val="num" w:pos="1080"/>
+        </w:tabs>
+        <w:ind w:left="1080"/>
+      </w:pPr>
+      <w:r>
+        <w:rPr>
+          <w:u w:val="single"/>
+        </w:rPr>
+        <w:t>3) Additivity axiom</w:t>
+      </w:r>
+      <w:r>
+        <w:rPr>
+          <w:u w:val="single"/>
+        </w:rPr>
+        <w:t xml:space="preserve"> (ADD)</w:t>
+      </w:r>
+      <w:r>
+        <w:rPr>
+          <w:u w:val="single"/>
+        </w:rPr>
+        <w:t xml:space="preserve"> </w:t>
+      </w:r>
+      <w:r>
+        <w:sym w:font="Wingdings" w:char="F0E0"/>
+      </w:r>
+      <w:r>
+        <w:t xml:space="preserve"> if there are 2 events, A + B, </w:t>
       </w:r>
       <w:r>
         <w:rPr>
           <w:i/>
         </w:rPr>
-        <w:t>at least 0</w:t>
-      </w:r>
-      <w:r>
-        <w:t>.</w:t>
-      </w:r>
-    </w:p>
-    <w:p>
-      <w:pPr>
-        <w:pStyle w:val="ListBullet"/>
-        <w:tabs>
-          <w:tab w:val="clear" w:pos="450"/>
-          <w:tab w:val="num" w:pos="1080"/>
-        </w:tabs>
-        <w:ind w:left="1080"/>
-      </w:pPr>
-      <w:r>
-        <w:rPr>
-          <w:u w:val="single"/>
-        </w:rPr>
-        <w:t>2) Normalization</w:t>
-      </w:r>
-      <w:r>
-        <w:t xml:space="preserve"> = </w:t>
-      </w:r>
-      <w:r>
-        <w:t>probability</w:t>
-      </w:r>
-      <w:r>
-        <w:t xml:space="preserve"> </w:t>
-      </w:r>
-      <w:r>
-        <w:t>of the entire space</w:t>
-      </w:r>
-      <w:r>
-        <w:t xml:space="preserve"> Ω </w:t>
-      </w:r>
-      <w:r>
-        <w:t>must be equal to 1.</w:t>
-      </w:r>
-    </w:p>
-    <w:p>
-      <w:pPr>
-        <w:pStyle w:val="ListBullet"/>
-        <w:tabs>
-          <w:tab w:val="clear" w:pos="450"/>
-          <w:tab w:val="num" w:pos="1080"/>
-        </w:tabs>
-        <w:ind w:left="1080"/>
-      </w:pPr>
-      <w:r>
-        <w:rPr>
-          <w:u w:val="single"/>
-        </w:rPr>
-        <w:t xml:space="preserve">3) Additivity </w:t>
-      </w:r>
-      <w:r>
-        <w:rPr>
-          <w:u w:val="single"/>
-        </w:rPr>
-        <w:t>axiom</w:t>
-      </w:r>
-      <w:r>
-        <w:rPr>
-          <w:u w:val="single"/>
-        </w:rPr>
-        <w:t xml:space="preserve"> (ADD)</w:t>
-      </w:r>
-      <w:r>
-        <w:rPr>
-          <w:u w:val="single"/>
-        </w:rPr>
-        <w:t xml:space="preserve"> </w:t>
-      </w:r>
-      <w:r>
-        <w:sym w:font="Wingdings" w:char="F0E0"/>
-      </w:r>
-      <w:r>
-        <w:t xml:space="preserve"> </w:t>
-      </w:r>
-      <w:r>
-        <w:t xml:space="preserve">if there are </w:t>
-      </w:r>
-      <w:r>
-        <w:t>2</w:t>
-      </w:r>
-      <w:r>
-        <w:t xml:space="preserve"> events, A </w:t>
-      </w:r>
-      <w:r>
-        <w:t>+ B,</w:t>
-      </w:r>
-      <w:r>
-        <w:t xml:space="preserve"> </w:t>
-      </w:r>
-      <w:r>
-        <w:rPr>
+        <w:t xml:space="preserve">that are </w:t>
+      </w:r>
+      <w:r>
+        <w:rPr>
+          <w:b/>
           <w:i/>
         </w:rPr>
-        <w:t xml:space="preserve">that are </w:t>
-      </w:r>
-      <w:r>
-        <w:rPr>
-          <w:b/>
-          <w:i/>
-        </w:rPr>
         <w:t>disjoint</w:t>
       </w:r>
       <w:r>
-        <w:t xml:space="preserve"> (</w:t>
-      </w:r>
-      <w:r>
-        <w:t xml:space="preserve">have </w:t>
-      </w:r>
-      <w:r>
-        <w:t>nothing</w:t>
-      </w:r>
-      <w:r>
-        <w:t xml:space="preserve"> in common</w:t>
-      </w:r>
-      <w:r>
-        <w:t xml:space="preserve">), their </w:t>
-      </w:r>
-      <w:r>
-        <w:t xml:space="preserve">intersection </w:t>
-      </w:r>
-      <w:r>
-        <w:t xml:space="preserve">= </w:t>
-      </w:r>
-      <w:r>
-        <w:t>the empty set.</w:t>
+        <w:t xml:space="preserve"> (have nothing in common), their intersection = the empty set.</w:t>
       </w:r>
     </w:p>
     <w:p>
@@ -936,13 +777,7 @@
         <w:rPr>
           <w:b/>
         </w:rPr>
-        <w:t xml:space="preserve">P(C) </w:t>
-      </w:r>
-      <w:r>
-        <w:rPr>
-          <w:b/>
-        </w:rPr>
-        <w:t>+ P(D)</w:t>
+        <w:t>P(C) + P(D)</w:t>
       </w:r>
     </w:p>
     <w:p>
@@ -1011,13 +846,7 @@
         <w:rPr>
           <w:b/>
         </w:rPr>
-        <w:t xml:space="preserve">P(C) + P(E) + P(D) </w:t>
-      </w:r>
-      <w:r>
-        <w:rPr>
-          <w:b/>
-        </w:rPr>
-        <w:t>+ P(E)</w:t>
+        <w:t>P(C) + P(E) + P(D) + P(E)</w:t>
       </w:r>
     </w:p>
     <w:p>
@@ -1075,10 +904,7 @@
         <w:ind w:left="810"/>
       </w:pPr>
       <w:r>
-        <w:t>P(C U D)</w:t>
-      </w:r>
-      <w:r>
-        <w:t xml:space="preserve"> = </w:t>
+        <w:t xml:space="preserve">P(C U D) = </w:t>
       </w:r>
       <w:proofErr w:type="gramStart"/>
       <w:r>
@@ -1154,12 +980,2596 @@
           <w:ilvl w:val="0"/>
           <w:numId w:val="0"/>
         </w:numPr>
+        <w:ind w:left="450" w:hanging="360"/>
         <w:jc w:val="center"/>
         <w:rPr>
           <w:b/>
           <w:u w:val="single"/>
         </w:rPr>
       </w:pPr>
+    </w:p>
+    <w:p>
+      <w:pPr>
+        <w:pStyle w:val="ListBullet"/>
+        <w:numPr>
+          <w:ilvl w:val="0"/>
+          <w:numId w:val="0"/>
+        </w:numPr>
+        <w:ind w:left="450" w:hanging="360"/>
+        <w:jc w:val="center"/>
+        <w:rPr>
+          <w:b/>
+          <w:u w:val="single"/>
+        </w:rPr>
+      </w:pPr>
+      <w:r>
+        <w:rPr>
+          <w:b/>
+          <w:u w:val="single"/>
+        </w:rPr>
+        <w:t>Geniuses and chocolates</w:t>
+      </w:r>
+    </w:p>
+    <w:p>
+      <w:pPr>
+        <w:pStyle w:val="ListBullet"/>
+        <w:numPr>
+          <w:ilvl w:val="0"/>
+          <w:numId w:val="0"/>
+        </w:numPr>
+        <w:ind w:left="450"/>
+      </w:pPr>
+    </w:p>
+    <w:p>
+      <w:pPr>
+        <w:pStyle w:val="ListBullet"/>
+      </w:pPr>
+      <w:r>
+        <w:t xml:space="preserve">Out of the students in a class, 60% are geniuses, 70% love chocolate, </w:t>
+      </w:r>
+      <w:r>
+        <w:t>+</w:t>
+      </w:r>
+      <w:r>
+        <w:t xml:space="preserve"> 40% fall into both. Determine the probability a randomly selected student is neither a genius nor a chocolate lover.</w:t>
+      </w:r>
+    </w:p>
+    <w:p>
+      <w:pPr>
+        <w:pStyle w:val="ListBullet"/>
+        <w:tabs>
+          <w:tab w:val="clear" w:pos="450"/>
+          <w:tab w:val="num" w:pos="810"/>
+        </w:tabs>
+        <w:ind w:left="810"/>
+      </w:pPr>
+      <w:r>
+        <w:t>P(G) = .6, P(C) =.7, P(G U C) = .4</w:t>
+      </w:r>
+    </w:p>
+    <w:p>
+      <w:pPr>
+        <w:pStyle w:val="ListBullet"/>
+        <w:tabs>
+          <w:tab w:val="clear" w:pos="450"/>
+          <w:tab w:val="num" w:pos="810"/>
+        </w:tabs>
+        <w:ind w:left="810"/>
+      </w:pPr>
+      <w:r>
+        <w:rPr>
+          <w:noProof/>
+        </w:rPr>
+        <w:drawing>
+          <wp:inline distT="0" distB="0" distL="0" distR="0" wp14:anchorId="4DCAB438" wp14:editId="73D016CD">
+            <wp:extent cx="1523675" cy="1418141"/>
+            <wp:effectExtent l="0" t="0" r="635" b="0"/>
+            <wp:docPr id="2" name="Picture 2"/>
+            <wp:cNvGraphicFramePr>
+              <a:graphicFrameLocks xmlns:a="http://schemas.openxmlformats.org/drawingml/2006/main" noChangeAspect="1"/>
+            </wp:cNvGraphicFramePr>
+            <a:graphic xmlns:a="http://schemas.openxmlformats.org/drawingml/2006/main">
+              <a:graphicData uri="http://schemas.openxmlformats.org/drawingml/2006/picture">
+                <pic:pic xmlns:pic="http://schemas.openxmlformats.org/drawingml/2006/picture">
+                  <pic:nvPicPr>
+                    <pic:cNvPr id="1" name=""/>
+                    <pic:cNvPicPr/>
+                  </pic:nvPicPr>
+                  <pic:blipFill>
+                    <a:blip r:embed="rId10"/>
+                    <a:stretch>
+                      <a:fillRect/>
+                    </a:stretch>
+                  </pic:blipFill>
+                  <pic:spPr>
+                    <a:xfrm>
+                      <a:off x="0" y="0"/>
+                      <a:ext cx="1534610" cy="1428319"/>
+                    </a:xfrm>
+                    <a:prstGeom prst="rect">
+                      <a:avLst/>
+                    </a:prstGeom>
+                  </pic:spPr>
+                </pic:pic>
+              </a:graphicData>
+            </a:graphic>
+          </wp:inline>
+        </w:drawing>
+      </w:r>
+    </w:p>
+    <w:p>
+      <w:pPr>
+        <w:pStyle w:val="ListBullet"/>
+        <w:tabs>
+          <w:tab w:val="clear" w:pos="450"/>
+          <w:tab w:val="num" w:pos="810"/>
+        </w:tabs>
+        <w:ind w:left="810"/>
+      </w:pPr>
+      <w:r>
+        <w:t xml:space="preserve">So, these events are NOT disjoint (A intersect B is NOT the empty set </w:t>
+      </w:r>
+      <w:r>
+        <w:sym w:font="Wingdings" w:char="F0E0"/>
+      </w:r>
+      <w:r>
+        <w:t xml:space="preserve"> they DO intersect in a Venn Diagram), so cannot use the additivity axiom</w:t>
+      </w:r>
+    </w:p>
+    <w:p>
+      <w:pPr>
+        <w:pStyle w:val="ListBullet"/>
+        <w:tabs>
+          <w:tab w:val="clear" w:pos="450"/>
+          <w:tab w:val="num" w:pos="810"/>
+        </w:tabs>
+        <w:ind w:left="810"/>
+      </w:pPr>
+      <w:r>
+        <w:rPr>
+          <w:b/>
+        </w:rPr>
+        <w:t xml:space="preserve">Partitioning: </w:t>
+      </w:r>
+      <w:r>
+        <w:t>2 conditions must be met:</w:t>
+      </w:r>
+    </w:p>
+    <w:p>
+      <w:pPr>
+        <w:pStyle w:val="ListBullet"/>
+        <w:tabs>
+          <w:tab w:val="clear" w:pos="450"/>
+          <w:tab w:val="num" w:pos="1080"/>
+        </w:tabs>
+        <w:ind w:left="1080"/>
+      </w:pPr>
+      <w:r>
+        <w:rPr>
+          <w:b/>
+        </w:rPr>
+        <w:t>Cut up Ω (the SS) such that each piece is disjoint</w:t>
+      </w:r>
+    </w:p>
+    <w:p>
+      <w:pPr>
+        <w:pStyle w:val="ListBullet"/>
+        <w:tabs>
+          <w:tab w:val="clear" w:pos="450"/>
+          <w:tab w:val="num" w:pos="1080"/>
+        </w:tabs>
+        <w:ind w:left="1080"/>
+      </w:pPr>
+      <w:r>
+        <w:rPr>
+          <w:b/>
+        </w:rPr>
+        <w:t>When all pieces are put together, they must comprise the entire SS Ω</w:t>
+      </w:r>
+    </w:p>
+    <w:p>
+      <w:pPr>
+        <w:pStyle w:val="ListBullet"/>
+        <w:tabs>
+          <w:tab w:val="clear" w:pos="450"/>
+          <w:tab w:val="num" w:pos="810"/>
+        </w:tabs>
+        <w:ind w:left="810"/>
+      </w:pPr>
+      <w:r>
+        <w:t>Partition this SS as X, Y, Z, W that do not overlap + comprise Ω</w:t>
+      </w:r>
+    </w:p>
+    <w:p>
+      <w:pPr>
+        <w:pStyle w:val="ListBullet"/>
+        <w:numPr>
+          <w:ilvl w:val="0"/>
+          <w:numId w:val="0"/>
+        </w:numPr>
+        <w:ind w:left="2970" w:firstLine="630"/>
+      </w:pPr>
+      <w:r>
+        <w:rPr>
+          <w:noProof/>
+        </w:rPr>
+        <w:drawing>
+          <wp:inline distT="0" distB="0" distL="0" distR="0" wp14:anchorId="046D96F3" wp14:editId="13F53752">
+            <wp:extent cx="1367987" cy="933450"/>
+            <wp:effectExtent l="0" t="0" r="3810" b="0"/>
+            <wp:docPr id="4" name="Picture 4"/>
+            <wp:cNvGraphicFramePr>
+              <a:graphicFrameLocks xmlns:a="http://schemas.openxmlformats.org/drawingml/2006/main" noChangeAspect="1"/>
+            </wp:cNvGraphicFramePr>
+            <a:graphic xmlns:a="http://schemas.openxmlformats.org/drawingml/2006/main">
+              <a:graphicData uri="http://schemas.openxmlformats.org/drawingml/2006/picture">
+                <pic:pic xmlns:pic="http://schemas.openxmlformats.org/drawingml/2006/picture">
+                  <pic:nvPicPr>
+                    <pic:cNvPr id="1" name=""/>
+                    <pic:cNvPicPr/>
+                  </pic:nvPicPr>
+                  <pic:blipFill>
+                    <a:blip r:embed="rId11"/>
+                    <a:stretch>
+                      <a:fillRect/>
+                    </a:stretch>
+                  </pic:blipFill>
+                  <pic:spPr>
+                    <a:xfrm>
+                      <a:off x="0" y="0"/>
+                      <a:ext cx="1373567" cy="937257"/>
+                    </a:xfrm>
+                    <a:prstGeom prst="rect">
+                      <a:avLst/>
+                    </a:prstGeom>
+                  </pic:spPr>
+                </pic:pic>
+              </a:graphicData>
+            </a:graphic>
+          </wp:inline>
+        </w:drawing>
+      </w:r>
+    </w:p>
+    <w:p>
+      <w:pPr>
+        <w:pStyle w:val="ListBullet"/>
+        <w:tabs>
+          <w:tab w:val="clear" w:pos="450"/>
+          <w:tab w:val="num" w:pos="810"/>
+        </w:tabs>
+        <w:ind w:left="810"/>
+      </w:pPr>
+      <w:r>
+        <w:t xml:space="preserve">Want to find P(X) </w:t>
+      </w:r>
+    </w:p>
+    <w:p>
+      <w:pPr>
+        <w:pStyle w:val="ListBullet"/>
+        <w:tabs>
+          <w:tab w:val="clear" w:pos="450"/>
+          <w:tab w:val="num" w:pos="810"/>
+        </w:tabs>
+        <w:ind w:left="810"/>
+      </w:pPr>
+      <w:r>
+        <w:t>Since events are disjoin:</w:t>
+      </w:r>
+    </w:p>
+    <w:p>
+      <w:pPr>
+        <w:pStyle w:val="ListBullet"/>
+        <w:tabs>
+          <w:tab w:val="clear" w:pos="450"/>
+          <w:tab w:val="num" w:pos="1080"/>
+        </w:tabs>
+        <w:ind w:left="1080"/>
+      </w:pPr>
+      <w:r>
+        <w:t>P(G) = P(Y U Z) = P(Y) + P(Z) = .6</w:t>
+      </w:r>
+      <w:r>
+        <w:tab/>
+        <w:t xml:space="preserve"> P(C) = P(W U Z) </w:t>
+      </w:r>
+      <w:r>
+        <w:t>= P(</w:t>
+      </w:r>
+      <w:r>
+        <w:t>W</w:t>
+      </w:r>
+      <w:r>
+        <w:t>) + P(Z)</w:t>
+      </w:r>
+      <w:r>
+        <w:t>= .7</w:t>
+      </w:r>
+      <w:r>
+        <w:tab/>
+        <w:t>P(Z) = .4</w:t>
+      </w:r>
+    </w:p>
+    <w:p>
+      <w:pPr>
+        <w:pStyle w:val="ListBullet"/>
+        <w:tabs>
+          <w:tab w:val="clear" w:pos="450"/>
+          <w:tab w:val="num" w:pos="810"/>
+        </w:tabs>
+        <w:ind w:left="810"/>
+      </w:pPr>
+      <w:r>
+        <w:t>Therefore, P(Y) = .2 and P(W) = .3</w:t>
+      </w:r>
+    </w:p>
+    <w:p>
+      <w:pPr>
+        <w:pStyle w:val="ListBullet"/>
+        <w:tabs>
+          <w:tab w:val="clear" w:pos="450"/>
+          <w:tab w:val="num" w:pos="810"/>
+        </w:tabs>
+        <w:ind w:left="810"/>
+      </w:pPr>
+      <w:r>
+        <w:t xml:space="preserve">We know X, Y, Z, and W form a partition of Ω </w:t>
+      </w:r>
+      <w:r>
+        <w:sym w:font="Wingdings" w:char="F0E0"/>
+      </w:r>
+      <w:r>
+        <w:t xml:space="preserve"> P(</w:t>
+      </w:r>
+      <w:r>
+        <w:t>Ω</w:t>
+      </w:r>
+      <w:r>
+        <w:t>) = P(X) + P(Y) + P(Z) + P(W)</w:t>
+      </w:r>
+    </w:p>
+    <w:p>
+      <w:pPr>
+        <w:pStyle w:val="ListBullet"/>
+        <w:tabs>
+          <w:tab w:val="clear" w:pos="450"/>
+          <w:tab w:val="num" w:pos="810"/>
+        </w:tabs>
+        <w:ind w:left="810"/>
+      </w:pPr>
+      <w:r>
+        <w:t xml:space="preserve">1 = P(X) + .2 + .3 + .4  </w:t>
+      </w:r>
+      <w:r>
+        <w:sym w:font="Wingdings" w:char="F0E0"/>
+      </w:r>
+      <w:r>
+        <w:t xml:space="preserve"> </w:t>
+      </w:r>
+      <w:r>
+        <w:t xml:space="preserve">1 = P(X) + .9 </w:t>
+      </w:r>
+      <w:r>
+        <w:rPr>
+          <w:b/>
+        </w:rPr>
+        <w:sym w:font="Wingdings" w:char="F0E8"/>
+      </w:r>
+      <w:r>
+        <w:rPr>
+          <w:b/>
+        </w:rPr>
+        <w:t xml:space="preserve"> P(X) = .1 = 10%</w:t>
+      </w:r>
+    </w:p>
+    <w:p>
+      <w:pPr>
+        <w:pStyle w:val="ListBullet"/>
+        <w:numPr>
+          <w:ilvl w:val="0"/>
+          <w:numId w:val="0"/>
+        </w:numPr>
+        <w:ind w:left="450"/>
+        <w:jc w:val="center"/>
+        <w:rPr>
+          <w:b/>
+          <w:u w:val="single"/>
+        </w:rPr>
+      </w:pPr>
+      <w:r>
+        <w:rPr>
+          <w:b/>
+          <w:u w:val="single"/>
+        </w:rPr>
+        <w:lastRenderedPageBreak/>
+        <w:t>Uniform probabilities on a square</w:t>
+      </w:r>
+    </w:p>
+    <w:p>
+      <w:pPr>
+        <w:pStyle w:val="ListBullet"/>
+        <w:numPr>
+          <w:ilvl w:val="0"/>
+          <w:numId w:val="0"/>
+        </w:numPr>
+        <w:ind w:left="450"/>
+        <w:jc w:val="center"/>
+        <w:rPr>
+          <w:b/>
+          <w:u w:val="single"/>
+        </w:rPr>
+      </w:pPr>
+    </w:p>
+    <w:p>
+      <w:pPr>
+        <w:pStyle w:val="ListBullet"/>
+      </w:pPr>
+      <w:r>
+        <w:t xml:space="preserve">Romeo </w:t>
+      </w:r>
+      <w:r>
+        <w:t>&amp;</w:t>
+      </w:r>
+      <w:r>
+        <w:t xml:space="preserve"> Juliet have a date at a given time, </w:t>
+      </w:r>
+      <w:r>
+        <w:t>+</w:t>
+      </w:r>
+      <w:r>
+        <w:t xml:space="preserve"> each will arrive at the meeting place </w:t>
+      </w:r>
+      <w:r>
+        <w:t>w/ a delay between 0-</w:t>
+      </w:r>
+      <w:r>
+        <w:t xml:space="preserve">1 hour, </w:t>
+      </w:r>
+      <w:r>
+        <w:t xml:space="preserve">w/ all pairs of delays being equally likely </w:t>
+      </w:r>
+      <w:r>
+        <w:sym w:font="Wingdings" w:char="F0E0"/>
+      </w:r>
+      <w:r>
+        <w:t xml:space="preserve"> </w:t>
+      </w:r>
+      <w:r>
+        <w:t xml:space="preserve">that is, according to a </w:t>
+      </w:r>
+      <w:r>
+        <w:rPr>
+          <w:u w:val="single"/>
+        </w:rPr>
+        <w:t>uniform probability law on the unit square</w:t>
+      </w:r>
+      <w:r>
+        <w:t xml:space="preserve">. The </w:t>
+      </w:r>
+      <w:r>
+        <w:t>1</w:t>
+      </w:r>
+      <w:r>
+        <w:rPr>
+          <w:vertAlign w:val="superscript"/>
+        </w:rPr>
+        <w:t>st</w:t>
+      </w:r>
+      <w:r>
+        <w:t xml:space="preserve"> to arrive will wait for 15 minutes </w:t>
+      </w:r>
+      <w:r>
+        <w:t>+</w:t>
+      </w:r>
+      <w:r>
+        <w:t xml:space="preserve"> will leave if the other has not arrived. What is the probability that they will meet?</w:t>
+      </w:r>
+    </w:p>
+    <w:p>
+      <w:pPr>
+        <w:pStyle w:val="ListBullet"/>
+        <w:tabs>
+          <w:tab w:val="clear" w:pos="450"/>
+          <w:tab w:val="num" w:pos="810"/>
+        </w:tabs>
+        <w:ind w:left="810"/>
+      </w:pPr>
+      <w:r>
+        <w:t>Make it simpler at 1</w:t>
+      </w:r>
+      <w:r>
+        <w:rPr>
+          <w:vertAlign w:val="superscript"/>
+        </w:rPr>
+        <w:t>st</w:t>
+      </w:r>
+      <w:r>
+        <w:t xml:space="preserve"> to get intuition for the problem </w:t>
+      </w:r>
+      <w:r>
+        <w:sym w:font="Wingdings" w:char="F0E0"/>
+      </w:r>
+      <w:r>
+        <w:t xml:space="preserve"> assume they can only arrive in 15 minute increments (15 min late, 30 min late, etc.:</w:t>
+      </w:r>
+    </w:p>
+    <w:p>
+      <w:pPr>
+        <w:pStyle w:val="ListBullet"/>
+        <w:numPr>
+          <w:ilvl w:val="0"/>
+          <w:numId w:val="0"/>
+        </w:numPr>
+        <w:ind w:left="2250" w:firstLine="630"/>
+      </w:pPr>
+      <w:r>
+        <w:rPr>
+          <w:noProof/>
+        </w:rPr>
+        <w:drawing>
+          <wp:inline distT="0" distB="0" distL="0" distR="0" wp14:anchorId="6EEF908B" wp14:editId="5DCADFD0">
+            <wp:extent cx="1865344" cy="1704975"/>
+            <wp:effectExtent l="0" t="0" r="1905" b="0"/>
+            <wp:docPr id="5" name="Picture 5"/>
+            <wp:cNvGraphicFramePr>
+              <a:graphicFrameLocks xmlns:a="http://schemas.openxmlformats.org/drawingml/2006/main" noChangeAspect="1"/>
+            </wp:cNvGraphicFramePr>
+            <a:graphic xmlns:a="http://schemas.openxmlformats.org/drawingml/2006/main">
+              <a:graphicData uri="http://schemas.openxmlformats.org/drawingml/2006/picture">
+                <pic:pic xmlns:pic="http://schemas.openxmlformats.org/drawingml/2006/picture">
+                  <pic:nvPicPr>
+                    <pic:cNvPr id="1" name=""/>
+                    <pic:cNvPicPr/>
+                  </pic:nvPicPr>
+                  <pic:blipFill>
+                    <a:blip r:embed="rId12"/>
+                    <a:stretch>
+                      <a:fillRect/>
+                    </a:stretch>
+                  </pic:blipFill>
+                  <pic:spPr>
+                    <a:xfrm>
+                      <a:off x="0" y="0"/>
+                      <a:ext cx="1870842" cy="1710000"/>
+                    </a:xfrm>
+                    <a:prstGeom prst="rect">
+                      <a:avLst/>
+                    </a:prstGeom>
+                  </pic:spPr>
+                </pic:pic>
+              </a:graphicData>
+            </a:graphic>
+          </wp:inline>
+        </w:drawing>
+      </w:r>
+    </w:p>
+    <w:p>
+      <w:pPr>
+        <w:pStyle w:val="ListBullet"/>
+        <w:tabs>
+          <w:tab w:val="clear" w:pos="450"/>
+          <w:tab w:val="num" w:pos="810"/>
+        </w:tabs>
+        <w:ind w:left="810"/>
+      </w:pPr>
+      <w:r>
+        <w:rPr>
+          <w:b/>
+        </w:rPr>
+        <w:t>Discrete uniform probability law</w:t>
+      </w:r>
+      <w:r>
+        <w:t>: all outcomes in probabilistic experiment = equally likely</w:t>
+      </w:r>
+    </w:p>
+    <w:p>
+      <w:pPr>
+        <w:pStyle w:val="ListBullet"/>
+        <w:tabs>
+          <w:tab w:val="clear" w:pos="450"/>
+          <w:tab w:val="num" w:pos="810"/>
+        </w:tabs>
+        <w:ind w:left="810"/>
+      </w:pPr>
+      <w:r>
+        <w:t>Each in current SS = 1/25</w:t>
+      </w:r>
+    </w:p>
+    <w:p>
+      <w:pPr>
+        <w:pStyle w:val="ListBullet"/>
+        <w:tabs>
+          <w:tab w:val="clear" w:pos="450"/>
+          <w:tab w:val="num" w:pos="810"/>
+        </w:tabs>
+        <w:ind w:left="810"/>
+      </w:pPr>
+      <w:r>
+        <w:t>Have to find which outcomes result in R &amp; J arriving w/in 15 min of each other</w:t>
+      </w:r>
+    </w:p>
+    <w:p>
+      <w:pPr>
+        <w:pStyle w:val="ListBullet"/>
+        <w:tabs>
+          <w:tab w:val="clear" w:pos="450"/>
+          <w:tab w:val="num" w:pos="2520"/>
+        </w:tabs>
+        <w:ind w:left="2520"/>
+      </w:pPr>
+      <w:r>
+        <w:rPr>
+          <w:noProof/>
+        </w:rPr>
+        <w:drawing>
+          <wp:inline distT="0" distB="0" distL="0" distR="0" wp14:anchorId="6D00BB02" wp14:editId="42FD4987">
+            <wp:extent cx="2076450" cy="1990725"/>
+            <wp:effectExtent l="0" t="0" r="0" b="9525"/>
+            <wp:docPr id="6" name="Picture 6"/>
+            <wp:cNvGraphicFramePr>
+              <a:graphicFrameLocks xmlns:a="http://schemas.openxmlformats.org/drawingml/2006/main" noChangeAspect="1"/>
+            </wp:cNvGraphicFramePr>
+            <a:graphic xmlns:a="http://schemas.openxmlformats.org/drawingml/2006/main">
+              <a:graphicData uri="http://schemas.openxmlformats.org/drawingml/2006/picture">
+                <pic:pic xmlns:pic="http://schemas.openxmlformats.org/drawingml/2006/picture">
+                  <pic:nvPicPr>
+                    <pic:cNvPr id="1" name=""/>
+                    <pic:cNvPicPr/>
+                  </pic:nvPicPr>
+                  <pic:blipFill>
+                    <a:blip r:embed="rId13"/>
+                    <a:stretch>
+                      <a:fillRect/>
+                    </a:stretch>
+                  </pic:blipFill>
+                  <pic:spPr>
+                    <a:xfrm>
+                      <a:off x="0" y="0"/>
+                      <a:ext cx="2076450" cy="1990725"/>
+                    </a:xfrm>
+                    <a:prstGeom prst="rect">
+                      <a:avLst/>
+                    </a:prstGeom>
+                  </pic:spPr>
+                </pic:pic>
+              </a:graphicData>
+            </a:graphic>
+          </wp:inline>
+        </w:drawing>
+      </w:r>
+    </w:p>
+    <w:p>
+      <w:pPr>
+        <w:pStyle w:val="ListBullet"/>
+        <w:tabs>
+          <w:tab w:val="clear" w:pos="450"/>
+          <w:tab w:val="num" w:pos="810"/>
+        </w:tabs>
+        <w:ind w:left="810"/>
+      </w:pPr>
+      <w:r>
+        <w:t xml:space="preserve">Now must count how many outcomes (w/ P = 1/25) we have </w:t>
+      </w:r>
+      <w:r>
+        <w:sym w:font="Wingdings" w:char="F0E0"/>
+      </w:r>
+      <w:r>
+        <w:t xml:space="preserve"> 13 outcomes * (1/25) = 13/25 probability in this </w:t>
+      </w:r>
+      <w:r>
+        <w:rPr>
+          <w:i/>
+        </w:rPr>
+        <w:t>DISCRETE</w:t>
+      </w:r>
+      <w:r>
+        <w:t xml:space="preserve"> case</w:t>
+      </w:r>
+    </w:p>
+    <w:p>
+      <w:pPr>
+        <w:pStyle w:val="ListBullet"/>
+        <w:tabs>
+          <w:tab w:val="clear" w:pos="450"/>
+          <w:tab w:val="num" w:pos="810"/>
+        </w:tabs>
+        <w:ind w:left="810"/>
+      </w:pPr>
+      <w:r>
+        <w:t xml:space="preserve">So, to solve original </w:t>
+      </w:r>
+      <w:r>
+        <w:t>problems</w:t>
+      </w:r>
+      <w:r>
+        <w:t xml:space="preserve">, must come up w/ a SS, a probability law, + ID the events of </w:t>
+      </w:r>
+      <w:r>
+        <w:t>interest</w:t>
+      </w:r>
+      <w:r>
+        <w:t xml:space="preserve"> + calculating probability of </w:t>
+      </w:r>
+      <w:r>
+        <w:t>those</w:t>
+      </w:r>
+      <w:r>
+        <w:t xml:space="preserve"> </w:t>
+      </w:r>
+      <w:r>
+        <w:t>events</w:t>
+      </w:r>
+    </w:p>
+    <w:p>
+      <w:pPr>
+        <w:pStyle w:val="ListBullet"/>
+        <w:tabs>
+          <w:tab w:val="clear" w:pos="450"/>
+          <w:tab w:val="num" w:pos="810"/>
+        </w:tabs>
+        <w:ind w:left="810"/>
+      </w:pPr>
+      <w:r>
+        <w:t>Really, time is continuous, so R &amp; J can arrive at any time + our Ω grid square</w:t>
+      </w:r>
+    </w:p>
+    <w:p>
+      <w:pPr>
+        <w:pStyle w:val="ListBullet"/>
+        <w:tabs>
+          <w:tab w:val="clear" w:pos="450"/>
+          <w:tab w:val="num" w:pos="810"/>
+        </w:tabs>
+        <w:ind w:left="810"/>
+      </w:pPr>
+      <w:r>
+        <w:t>Consider the probabilities are area b/c we’re in the continuous world now</w:t>
+      </w:r>
+    </w:p>
+    <w:p>
+      <w:pPr>
+        <w:pStyle w:val="ListBullet"/>
+        <w:tabs>
+          <w:tab w:val="clear" w:pos="450"/>
+          <w:tab w:val="num" w:pos="810"/>
+        </w:tabs>
+        <w:ind w:left="810"/>
+        <w:rPr>
+          <w:i/>
+        </w:rPr>
+      </w:pPr>
+      <w:r>
+        <w:t xml:space="preserve">Our P(Ω) = 1, + area of the grid = 1 since our grid = Ω w/ </w:t>
+      </w:r>
+      <w:r>
+        <w:rPr>
+          <w:i/>
+        </w:rPr>
+        <w:t xml:space="preserve">P(any event/shape in the grid) = area of the shape </w:t>
+      </w:r>
+    </w:p>
+    <w:p>
+      <w:pPr>
+        <w:pStyle w:val="ListBullet"/>
+        <w:tabs>
+          <w:tab w:val="clear" w:pos="450"/>
+          <w:tab w:val="num" w:pos="810"/>
+        </w:tabs>
+        <w:ind w:left="810"/>
+        <w:rPr>
+          <w:i/>
+        </w:rPr>
+      </w:pPr>
+      <w:r>
+        <w:t>ID of interest = R &amp; J arrive w/in 15 min of each other</w:t>
+      </w:r>
+      <w:r>
+        <w:t xml:space="preserve"> </w:t>
+      </w:r>
+    </w:p>
+    <w:p>
+      <w:pPr>
+        <w:pStyle w:val="ListBullet"/>
+        <w:tabs>
+          <w:tab w:val="clear" w:pos="450"/>
+          <w:tab w:val="num" w:pos="810"/>
+        </w:tabs>
+        <w:ind w:left="810"/>
+        <w:rPr>
+          <w:i/>
+        </w:rPr>
+      </w:pPr>
+      <w:r>
+        <w:t xml:space="preserve">Ex: any time Juliet arrives before 15 minutes if Romeo is on-time counts as this </w:t>
+      </w:r>
+      <w:r>
+        <w:sym w:font="Wingdings" w:char="F0E0"/>
+      </w:r>
+      <w:r>
+        <w:t xml:space="preserve"> this is seen as a vertical line segment at x = 0 from y = 0 to y = 15, and this can be drawn out to every possible combo</w:t>
+      </w:r>
+    </w:p>
+    <w:p>
+      <w:pPr>
+        <w:pStyle w:val="ListBullet"/>
+        <w:numPr>
+          <w:ilvl w:val="0"/>
+          <w:numId w:val="0"/>
+        </w:numPr>
+        <w:ind w:left="2250" w:firstLine="630"/>
+        <w:rPr>
+          <w:i/>
+        </w:rPr>
+      </w:pPr>
+      <w:r>
+        <w:rPr>
+          <w:noProof/>
+        </w:rPr>
+        <w:lastRenderedPageBreak/>
+        <w:drawing>
+          <wp:inline distT="0" distB="0" distL="0" distR="0" wp14:anchorId="5CBB67F2" wp14:editId="48F70BDD">
+            <wp:extent cx="2076450" cy="2057400"/>
+            <wp:effectExtent l="0" t="0" r="0" b="0"/>
+            <wp:docPr id="7" name="Picture 7"/>
+            <wp:cNvGraphicFramePr>
+              <a:graphicFrameLocks xmlns:a="http://schemas.openxmlformats.org/drawingml/2006/main" noChangeAspect="1"/>
+            </wp:cNvGraphicFramePr>
+            <a:graphic xmlns:a="http://schemas.openxmlformats.org/drawingml/2006/main">
+              <a:graphicData uri="http://schemas.openxmlformats.org/drawingml/2006/picture">
+                <pic:pic xmlns:pic="http://schemas.openxmlformats.org/drawingml/2006/picture">
+                  <pic:nvPicPr>
+                    <pic:cNvPr id="1" name=""/>
+                    <pic:cNvPicPr/>
+                  </pic:nvPicPr>
+                  <pic:blipFill>
+                    <a:blip r:embed="rId14"/>
+                    <a:stretch>
+                      <a:fillRect/>
+                    </a:stretch>
+                  </pic:blipFill>
+                  <pic:spPr>
+                    <a:xfrm>
+                      <a:off x="0" y="0"/>
+                      <a:ext cx="2076450" cy="2057400"/>
+                    </a:xfrm>
+                    <a:prstGeom prst="rect">
+                      <a:avLst/>
+                    </a:prstGeom>
+                  </pic:spPr>
+                </pic:pic>
+              </a:graphicData>
+            </a:graphic>
+          </wp:inline>
+        </w:drawing>
+      </w:r>
+    </w:p>
+    <w:p>
+      <w:pPr>
+        <w:pStyle w:val="ListBullet"/>
+        <w:tabs>
+          <w:tab w:val="clear" w:pos="450"/>
+          <w:tab w:val="num" w:pos="810"/>
+        </w:tabs>
+        <w:ind w:left="810"/>
+        <w:rPr>
+          <w:i/>
+        </w:rPr>
+      </w:pPr>
+      <w:r>
+        <w:t xml:space="preserve">Have to calculate this area to the P() </w:t>
+      </w:r>
+      <w:r>
+        <w:sym w:font="Wingdings" w:char="F0E0"/>
+      </w:r>
+      <w:r>
+        <w:t xml:space="preserve"> area of whole square = 1, remove 2 triangles outside the colored area </w:t>
+      </w:r>
+      <w:r>
+        <w:sym w:font="Wingdings" w:char="F0E0"/>
+      </w:r>
+      <w:r>
+        <w:t xml:space="preserve"> ½*(.75)*(.75) for 2 triangles = </w:t>
+      </w:r>
+      <w:r>
+        <w:t>0.28125</w:t>
+      </w:r>
+      <w:r>
+        <w:t>*2 = .5625</w:t>
+      </w:r>
+    </w:p>
+    <w:p>
+      <w:pPr>
+        <w:pStyle w:val="ListBullet"/>
+        <w:tabs>
+          <w:tab w:val="clear" w:pos="450"/>
+          <w:tab w:val="num" w:pos="810"/>
+        </w:tabs>
+        <w:ind w:left="810"/>
+        <w:rPr>
+          <w:i/>
+        </w:rPr>
+      </w:pPr>
+      <w:r>
+        <w:t xml:space="preserve">So </w:t>
+      </w:r>
+      <w:r>
+        <w:rPr>
+          <w:b/>
+        </w:rPr>
+        <w:t>P() = 1 - .5625 = .4375</w:t>
+      </w:r>
+      <w:r>
+        <w:tab/>
+        <w:t>OR</w:t>
+      </w:r>
+      <w:r>
+        <w:tab/>
+      </w:r>
+      <w:r>
+        <w:rPr>
+          <w:b/>
+        </w:rPr>
+        <w:t xml:space="preserve">P() = 1 </w:t>
+      </w:r>
+      <w:r>
+        <w:rPr>
+          <w:b/>
+        </w:rPr>
+        <w:t xml:space="preserve"> – 9/16 = 7/16</w:t>
+      </w:r>
+    </w:p>
+    <w:p>
+      <w:pPr>
+        <w:pStyle w:val="ListBullet"/>
+        <w:tabs>
+          <w:tab w:val="clear" w:pos="450"/>
+          <w:tab w:val="num" w:pos="810"/>
+        </w:tabs>
+        <w:ind w:left="810"/>
+        <w:rPr>
+          <w:i/>
+        </w:rPr>
+      </w:pPr>
+      <w:r>
+        <w:t>Can extent his problem even further</w:t>
+      </w:r>
+      <w:r>
+        <w:t xml:space="preserve"> and find how long Romeo should wait for a 90% chance of meeting up</w:t>
+      </w:r>
+    </w:p>
+    <w:p>
+      <w:pPr>
+        <w:pStyle w:val="ListBullet"/>
+        <w:numPr>
+          <w:ilvl w:val="0"/>
+          <w:numId w:val="0"/>
+        </w:numPr>
+        <w:ind w:left="450" w:hanging="360"/>
+      </w:pPr>
+    </w:p>
+    <w:p>
+      <w:pPr>
+        <w:pStyle w:val="ListBullet"/>
+        <w:numPr>
+          <w:ilvl w:val="0"/>
+          <w:numId w:val="0"/>
+        </w:numPr>
+        <w:ind w:left="450" w:hanging="360"/>
+        <w:jc w:val="center"/>
+        <w:rPr>
+          <w:b/>
+          <w:u w:val="single"/>
+        </w:rPr>
+      </w:pPr>
+      <w:r>
+        <w:rPr>
+          <w:b/>
+          <w:u w:val="single"/>
+        </w:rPr>
+        <w:t>Bonferroni's inequality</w:t>
+      </w:r>
+    </w:p>
+    <w:p>
+      <w:pPr>
+        <w:pStyle w:val="ListBullet"/>
+        <w:numPr>
+          <w:ilvl w:val="0"/>
+          <w:numId w:val="0"/>
+        </w:numPr>
+        <w:ind w:left="450" w:hanging="360"/>
+        <w:jc w:val="center"/>
+        <w:rPr>
+          <w:b/>
+          <w:u w:val="single"/>
+        </w:rPr>
+      </w:pPr>
+    </w:p>
+    <w:p>
+      <w:pPr>
+        <w:pStyle w:val="ListBullet"/>
+        <w:rPr>
+          <w:u w:val="single"/>
+        </w:rPr>
+      </w:pPr>
+      <w:r>
+        <w:t xml:space="preserve">(a) </w:t>
+      </w:r>
+      <w:r>
+        <w:rPr>
+          <w:u w:val="single"/>
+        </w:rPr>
+        <w:t xml:space="preserve">Prove that for any two events A1 and A2, we have </w:t>
+      </w:r>
+      <w:proofErr w:type="gramStart"/>
+      <w:r>
+        <w:rPr>
+          <w:b/>
+        </w:rPr>
+        <w:t>P(</w:t>
+      </w:r>
+      <w:proofErr w:type="gramEnd"/>
+      <w:r>
+        <w:rPr>
+          <w:b/>
+        </w:rPr>
+        <w:t>A1∩A2)</w:t>
+      </w:r>
+      <w:r>
+        <w:rPr>
+          <w:b/>
+        </w:rPr>
+        <w:t xml:space="preserve"> </w:t>
+      </w:r>
+      <w:r>
+        <w:rPr>
+          <w:b/>
+        </w:rPr>
+        <w:t>≥</w:t>
+      </w:r>
+      <w:r>
+        <w:rPr>
+          <w:b/>
+        </w:rPr>
+        <w:t xml:space="preserve"> </w:t>
+      </w:r>
+      <w:r>
+        <w:rPr>
+          <w:b/>
+        </w:rPr>
+        <w:t>P(A1)</w:t>
+      </w:r>
+      <w:r>
+        <w:rPr>
+          <w:b/>
+        </w:rPr>
+        <w:t xml:space="preserve"> </w:t>
+      </w:r>
+      <w:r>
+        <w:rPr>
+          <w:b/>
+        </w:rPr>
+        <w:t>+</w:t>
+      </w:r>
+      <w:r>
+        <w:rPr>
+          <w:b/>
+        </w:rPr>
+        <w:t xml:space="preserve"> </w:t>
+      </w:r>
+      <w:r>
+        <w:rPr>
+          <w:b/>
+        </w:rPr>
+        <w:t>P(A2)</w:t>
+      </w:r>
+      <w:r>
+        <w:rPr>
+          <w:b/>
+        </w:rPr>
+        <w:t xml:space="preserve"> </w:t>
+      </w:r>
+      <w:r>
+        <w:rPr>
+          <w:b/>
+        </w:rPr>
+        <w:t>−</w:t>
+      </w:r>
+      <w:r>
+        <w:rPr>
+          <w:b/>
+        </w:rPr>
+        <w:t xml:space="preserve"> </w:t>
+      </w:r>
+      <w:r>
+        <w:rPr>
+          <w:b/>
+        </w:rPr>
+        <w:t>1.</w:t>
+      </w:r>
+    </w:p>
+    <w:p>
+      <w:pPr>
+        <w:pStyle w:val="ListBullet"/>
+        <w:numPr>
+          <w:ilvl w:val="0"/>
+          <w:numId w:val="0"/>
+        </w:numPr>
+        <w:ind w:left="810" w:hanging="360"/>
+        <w:rPr>
+          <w:b/>
+        </w:rPr>
+      </w:pPr>
+      <w:r>
+        <w:rPr>
+          <w:noProof/>
+        </w:rPr>
+        <w:drawing>
+          <wp:inline distT="0" distB="0" distL="0" distR="0" wp14:anchorId="64417ECD" wp14:editId="3FAA5CE2">
+            <wp:extent cx="4943475" cy="1367855"/>
+            <wp:effectExtent l="0" t="0" r="0" b="3810"/>
+            <wp:docPr id="8" name="Picture 8"/>
+            <wp:cNvGraphicFramePr>
+              <a:graphicFrameLocks xmlns:a="http://schemas.openxmlformats.org/drawingml/2006/main" noChangeAspect="1"/>
+            </wp:cNvGraphicFramePr>
+            <a:graphic xmlns:a="http://schemas.openxmlformats.org/drawingml/2006/main">
+              <a:graphicData uri="http://schemas.openxmlformats.org/drawingml/2006/picture">
+                <pic:pic xmlns:pic="http://schemas.openxmlformats.org/drawingml/2006/picture">
+                  <pic:nvPicPr>
+                    <pic:cNvPr id="1" name=""/>
+                    <pic:cNvPicPr/>
+                  </pic:nvPicPr>
+                  <pic:blipFill>
+                    <a:blip r:embed="rId15"/>
+                    <a:stretch>
+                      <a:fillRect/>
+                    </a:stretch>
+                  </pic:blipFill>
+                  <pic:spPr>
+                    <a:xfrm>
+                      <a:off x="0" y="0"/>
+                      <a:ext cx="4954043" cy="1370779"/>
+                    </a:xfrm>
+                    <a:prstGeom prst="rect">
+                      <a:avLst/>
+                    </a:prstGeom>
+                  </pic:spPr>
+                </pic:pic>
+              </a:graphicData>
+            </a:graphic>
+          </wp:inline>
+        </w:drawing>
+      </w:r>
+    </w:p>
+    <w:p>
+      <w:pPr>
+        <w:pStyle w:val="ListBullet"/>
+        <w:tabs>
+          <w:tab w:val="clear" w:pos="450"/>
+          <w:tab w:val="num" w:pos="810"/>
+        </w:tabs>
+        <w:ind w:left="810"/>
+      </w:pPr>
+      <w:r>
+        <w:t xml:space="preserve">i.e. if we pick a student at random, assume P(A1) = small and P(A2) = small </w:t>
+      </w:r>
+    </w:p>
+    <w:p>
+      <w:pPr>
+        <w:pStyle w:val="ListBullet"/>
+        <w:tabs>
+          <w:tab w:val="clear" w:pos="450"/>
+          <w:tab w:val="num" w:pos="810"/>
+        </w:tabs>
+        <w:ind w:left="810"/>
+        <w:rPr>
+          <w:b/>
+        </w:rPr>
+      </w:pPr>
+      <w:r>
+        <w:t xml:space="preserve">The </w:t>
+      </w:r>
+      <w:r>
+        <w:rPr>
+          <w:b/>
+        </w:rPr>
+        <w:t>union bound</w:t>
+      </w:r>
+      <w:r>
+        <w:t xml:space="preserve"> tells us </w:t>
+      </w:r>
+      <w:r>
+        <w:rPr>
+          <w:b/>
+        </w:rPr>
+        <w:t>P(A1 U A2) &lt;= P(A1) + P(A2)</w:t>
+      </w:r>
+    </w:p>
+    <w:p>
+      <w:pPr>
+        <w:pStyle w:val="ListBullet"/>
+        <w:tabs>
+          <w:tab w:val="clear" w:pos="450"/>
+          <w:tab w:val="num" w:pos="810"/>
+        </w:tabs>
+        <w:ind w:left="810"/>
+      </w:pPr>
+      <w:r>
+        <w:t>Now flip it around</w:t>
+      </w:r>
+      <w:r>
+        <w:t xml:space="preserve"> + both A1 and A2 are large sets</w:t>
+      </w:r>
+      <w:r>
+        <w:t>, A1(c) + A2(c) are both small, so outside of these complement 2 sets, whichever is left is the union of A1 + A2</w:t>
+      </w:r>
+    </w:p>
+    <w:p>
+      <w:pPr>
+        <w:pStyle w:val="ListBullet"/>
+        <w:numPr>
+          <w:ilvl w:val="0"/>
+          <w:numId w:val="0"/>
+        </w:numPr>
+        <w:ind w:left="3240"/>
+      </w:pPr>
+      <w:r>
+        <w:rPr>
+          <w:noProof/>
+        </w:rPr>
+        <w:drawing>
+          <wp:inline distT="0" distB="0" distL="0" distR="0" wp14:anchorId="7EE6506D" wp14:editId="28B0092C">
+            <wp:extent cx="1781175" cy="1228725"/>
+            <wp:effectExtent l="0" t="0" r="9525" b="9525"/>
+            <wp:docPr id="9" name="Picture 9"/>
+            <wp:cNvGraphicFramePr>
+              <a:graphicFrameLocks xmlns:a="http://schemas.openxmlformats.org/drawingml/2006/main" noChangeAspect="1"/>
+            </wp:cNvGraphicFramePr>
+            <a:graphic xmlns:a="http://schemas.openxmlformats.org/drawingml/2006/main">
+              <a:graphicData uri="http://schemas.openxmlformats.org/drawingml/2006/picture">
+                <pic:pic xmlns:pic="http://schemas.openxmlformats.org/drawingml/2006/picture">
+                  <pic:nvPicPr>
+                    <pic:cNvPr id="1" name=""/>
+                    <pic:cNvPicPr/>
+                  </pic:nvPicPr>
+                  <pic:blipFill>
+                    <a:blip r:embed="rId16"/>
+                    <a:stretch>
+                      <a:fillRect/>
+                    </a:stretch>
+                  </pic:blipFill>
+                  <pic:spPr>
+                    <a:xfrm>
+                      <a:off x="0" y="0"/>
+                      <a:ext cx="1781175" cy="1228725"/>
+                    </a:xfrm>
+                    <a:prstGeom prst="rect">
+                      <a:avLst/>
+                    </a:prstGeom>
+                  </pic:spPr>
+                </pic:pic>
+              </a:graphicData>
+            </a:graphic>
+          </wp:inline>
+        </w:drawing>
+      </w:r>
+    </w:p>
+    <w:p>
+      <w:pPr>
+        <w:pStyle w:val="ListBullet"/>
+        <w:tabs>
+          <w:tab w:val="clear" w:pos="450"/>
+          <w:tab w:val="num" w:pos="810"/>
+        </w:tabs>
+        <w:ind w:left="810"/>
+      </w:pPr>
+      <w:r>
+        <w:t>This should be a big set, so most students should belong to both A1 + A2</w:t>
+      </w:r>
+    </w:p>
+    <w:p>
+      <w:pPr>
+        <w:pStyle w:val="ListBullet"/>
+        <w:numPr>
+          <w:ilvl w:val="0"/>
+          <w:numId w:val="0"/>
+        </w:numPr>
+        <w:ind w:left="2250" w:firstLine="630"/>
+      </w:pPr>
+      <w:r>
+        <w:rPr>
+          <w:noProof/>
+        </w:rPr>
+        <w:drawing>
+          <wp:inline distT="0" distB="0" distL="0" distR="0" wp14:anchorId="30DC2284" wp14:editId="683D082D">
+            <wp:extent cx="2628900" cy="295275"/>
+            <wp:effectExtent l="0" t="0" r="0" b="9525"/>
+            <wp:docPr id="10" name="Picture 10"/>
+            <wp:cNvGraphicFramePr>
+              <a:graphicFrameLocks xmlns:a="http://schemas.openxmlformats.org/drawingml/2006/main" noChangeAspect="1"/>
+            </wp:cNvGraphicFramePr>
+            <a:graphic xmlns:a="http://schemas.openxmlformats.org/drawingml/2006/main">
+              <a:graphicData uri="http://schemas.openxmlformats.org/drawingml/2006/picture">
+                <pic:pic xmlns:pic="http://schemas.openxmlformats.org/drawingml/2006/picture">
+                  <pic:nvPicPr>
+                    <pic:cNvPr id="1" name=""/>
+                    <pic:cNvPicPr/>
+                  </pic:nvPicPr>
+                  <pic:blipFill>
+                    <a:blip r:embed="rId17"/>
+                    <a:stretch>
+                      <a:fillRect/>
+                    </a:stretch>
+                  </pic:blipFill>
+                  <pic:spPr>
+                    <a:xfrm>
+                      <a:off x="0" y="0"/>
+                      <a:ext cx="2628900" cy="295275"/>
+                    </a:xfrm>
+                    <a:prstGeom prst="rect">
+                      <a:avLst/>
+                    </a:prstGeom>
+                  </pic:spPr>
+                </pic:pic>
+              </a:graphicData>
+            </a:graphic>
+          </wp:inline>
+        </w:drawing>
+      </w:r>
+    </w:p>
+    <w:p>
+      <w:pPr>
+        <w:pStyle w:val="ListBullet"/>
+        <w:tabs>
+          <w:tab w:val="clear" w:pos="450"/>
+          <w:tab w:val="num" w:pos="810"/>
+        </w:tabs>
+        <w:ind w:left="810"/>
+        <w:rPr>
+          <w:b/>
+        </w:rPr>
+      </w:pPr>
+      <w:r>
+        <w:t xml:space="preserve">This is the </w:t>
+      </w:r>
+      <w:r>
+        <w:rPr>
+          <w:b/>
+        </w:rPr>
+        <w:t>Bonferroni</w:t>
+      </w:r>
+      <w:r>
+        <w:rPr>
+          <w:b/>
+        </w:rPr>
+        <w:t xml:space="preserve"> inequality</w:t>
+      </w:r>
+      <w:r>
+        <w:rPr>
+          <w:b/>
+        </w:rPr>
+        <w:t xml:space="preserve"> </w:t>
+      </w:r>
+      <w:r>
+        <w:sym w:font="Wingdings" w:char="F0E0"/>
+      </w:r>
+      <w:r>
+        <w:t xml:space="preserve"> Since P(A1) and P(A2) are both close to 1 (are large sets), on the RHS we have ~1 + ~1 – 1 = some # close to 1, so P(A1 intersect A2) is close to 1</w:t>
+      </w:r>
+    </w:p>
+    <w:p>
+      <w:pPr>
+        <w:pStyle w:val="ListBullet"/>
+        <w:tabs>
+          <w:tab w:val="clear" w:pos="450"/>
+          <w:tab w:val="num" w:pos="810"/>
+        </w:tabs>
+        <w:ind w:left="810"/>
+      </w:pPr>
+      <w:r>
+        <w:t>To prove this, w</w:t>
+      </w:r>
+      <w:r>
+        <w:t>e want to show the probability of a certain event</w:t>
+      </w:r>
+      <w:r>
+        <w:t xml:space="preserve"> </w:t>
+      </w:r>
+      <w:r>
+        <w:t>is bigger than something.</w:t>
+      </w:r>
+    </w:p>
+    <w:p>
+      <w:pPr>
+        <w:pStyle w:val="ListBullet"/>
+        <w:tabs>
+          <w:tab w:val="clear" w:pos="450"/>
+          <w:tab w:val="num" w:pos="810"/>
+        </w:tabs>
+        <w:ind w:left="810"/>
+      </w:pPr>
+      <w:r>
+        <w:lastRenderedPageBreak/>
+        <w:t xml:space="preserve">1 </w:t>
+      </w:r>
+      <w:r>
+        <w:t xml:space="preserve">way </w:t>
+      </w:r>
+      <w:r>
+        <w:t xml:space="preserve">to do so </w:t>
+      </w:r>
+      <w:r>
+        <w:sym w:font="Wingdings" w:char="F0E0"/>
+      </w:r>
+      <w:r>
+        <w:t xml:space="preserve"> </w:t>
+      </w:r>
+      <w:r>
+        <w:t>show that probability of the complement</w:t>
+      </w:r>
+      <w:r>
+        <w:t xml:space="preserve"> </w:t>
+      </w:r>
+      <w:r>
+        <w:t xml:space="preserve">of this event </w:t>
+      </w:r>
+      <w:r>
+        <w:t>has small probability</w:t>
+      </w:r>
+    </w:p>
+    <w:p>
+      <w:pPr>
+        <w:pStyle w:val="ListBullet"/>
+        <w:tabs>
+          <w:tab w:val="clear" w:pos="450"/>
+          <w:tab w:val="num" w:pos="1080"/>
+        </w:tabs>
+        <w:ind w:left="1080"/>
+      </w:pPr>
+      <w:r>
+        <w:t xml:space="preserve">can use </w:t>
+      </w:r>
+      <w:r>
+        <w:rPr>
+          <w:b/>
+        </w:rPr>
+        <w:t>De Morgan's laws</w:t>
+      </w:r>
+    </w:p>
+    <w:p>
+      <w:pPr>
+        <w:pStyle w:val="ListBullet"/>
+        <w:numPr>
+          <w:ilvl w:val="0"/>
+          <w:numId w:val="0"/>
+        </w:numPr>
+        <w:ind w:left="1530" w:firstLine="630"/>
+      </w:pPr>
+      <w:r>
+        <w:rPr>
+          <w:noProof/>
+        </w:rPr>
+        <w:drawing>
+          <wp:inline distT="0" distB="0" distL="0" distR="0" wp14:anchorId="0FF707F0" wp14:editId="2ABF1D8F">
+            <wp:extent cx="1590675" cy="581025"/>
+            <wp:effectExtent l="0" t="0" r="9525" b="9525"/>
+            <wp:docPr id="11" name="Picture 11"/>
+            <wp:cNvGraphicFramePr>
+              <a:graphicFrameLocks xmlns:a="http://schemas.openxmlformats.org/drawingml/2006/main" noChangeAspect="1"/>
+            </wp:cNvGraphicFramePr>
+            <a:graphic xmlns:a="http://schemas.openxmlformats.org/drawingml/2006/main">
+              <a:graphicData uri="http://schemas.openxmlformats.org/drawingml/2006/picture">
+                <pic:pic xmlns:pic="http://schemas.openxmlformats.org/drawingml/2006/picture">
+                  <pic:nvPicPr>
+                    <pic:cNvPr id="1" name=""/>
+                    <pic:cNvPicPr/>
+                  </pic:nvPicPr>
+                  <pic:blipFill>
+                    <a:blip r:embed="rId18"/>
+                    <a:stretch>
+                      <a:fillRect/>
+                    </a:stretch>
+                  </pic:blipFill>
+                  <pic:spPr>
+                    <a:xfrm>
+                      <a:off x="0" y="0"/>
+                      <a:ext cx="1590675" cy="581025"/>
+                    </a:xfrm>
+                    <a:prstGeom prst="rect">
+                      <a:avLst/>
+                    </a:prstGeom>
+                  </pic:spPr>
+                </pic:pic>
+              </a:graphicData>
+            </a:graphic>
+          </wp:inline>
+        </w:drawing>
+      </w:r>
+      <w:r>
+        <w:rPr>
+          <w:noProof/>
+        </w:rPr>
+        <w:tab/>
+      </w:r>
+      <w:r>
+        <w:rPr>
+          <w:noProof/>
+        </w:rPr>
+        <w:t xml:space="preserve"> </w:t>
+      </w:r>
+      <w:r>
+        <w:rPr>
+          <w:noProof/>
+        </w:rPr>
+        <w:drawing>
+          <wp:inline distT="0" distB="0" distL="0" distR="0" wp14:anchorId="11DF245F" wp14:editId="16F1BEED">
+            <wp:extent cx="1600200" cy="495300"/>
+            <wp:effectExtent l="0" t="0" r="0" b="0"/>
+            <wp:docPr id="13" name="Picture 13"/>
+            <wp:cNvGraphicFramePr>
+              <a:graphicFrameLocks xmlns:a="http://schemas.openxmlformats.org/drawingml/2006/main" noChangeAspect="1"/>
+            </wp:cNvGraphicFramePr>
+            <a:graphic xmlns:a="http://schemas.openxmlformats.org/drawingml/2006/main">
+              <a:graphicData uri="http://schemas.openxmlformats.org/drawingml/2006/picture">
+                <pic:pic xmlns:pic="http://schemas.openxmlformats.org/drawingml/2006/picture">
+                  <pic:nvPicPr>
+                    <pic:cNvPr id="1" name=""/>
+                    <pic:cNvPicPr/>
+                  </pic:nvPicPr>
+                  <pic:blipFill>
+                    <a:blip r:embed="rId19"/>
+                    <a:stretch>
+                      <a:fillRect/>
+                    </a:stretch>
+                  </pic:blipFill>
+                  <pic:spPr>
+                    <a:xfrm>
+                      <a:off x="0" y="0"/>
+                      <a:ext cx="1600200" cy="495300"/>
+                    </a:xfrm>
+                    <a:prstGeom prst="rect">
+                      <a:avLst/>
+                    </a:prstGeom>
+                  </pic:spPr>
+                </pic:pic>
+              </a:graphicData>
+            </a:graphic>
+          </wp:inline>
+        </w:drawing>
+      </w:r>
+    </w:p>
+    <w:p>
+      <w:pPr>
+        <w:pStyle w:val="ListBullet"/>
+        <w:tabs>
+          <w:tab w:val="clear" w:pos="450"/>
+          <w:tab w:val="num" w:pos="1080"/>
+        </w:tabs>
+        <w:ind w:left="810"/>
+      </w:pPr>
+      <w:r>
+        <w:t xml:space="preserve">Tells </w:t>
+      </w:r>
+      <w:r>
+        <w:t xml:space="preserve">us </w:t>
+      </w:r>
+      <w:r>
+        <w:t xml:space="preserve">the complement of an intersection </w:t>
+      </w:r>
+      <w:r>
+        <w:t>=</w:t>
+      </w:r>
+      <w:r>
+        <w:t xml:space="preserve"> the union of</w:t>
+      </w:r>
+      <w:r>
+        <w:t xml:space="preserve"> </w:t>
+      </w:r>
+      <w:r>
+        <w:t>the</w:t>
+      </w:r>
+      <w:r>
+        <w:t xml:space="preserve"> </w:t>
+      </w:r>
+      <w:proofErr w:type="spellStart"/>
+      <w:r>
+        <w:t>seperate</w:t>
+      </w:r>
+      <w:proofErr w:type="spellEnd"/>
+      <w:r>
+        <w:t xml:space="preserve"> complements.</w:t>
+      </w:r>
+    </w:p>
+    <w:p>
+      <w:pPr>
+        <w:pStyle w:val="ListBullet"/>
+        <w:numPr>
+          <w:ilvl w:val="0"/>
+          <w:numId w:val="0"/>
+        </w:numPr>
+        <w:ind w:left="2610" w:firstLine="270"/>
+      </w:pPr>
+      <w:r>
+        <w:rPr>
+          <w:noProof/>
+        </w:rPr>
+        <w:drawing>
+          <wp:inline distT="0" distB="0" distL="0" distR="0" wp14:anchorId="06483980" wp14:editId="1E18BCE8">
+            <wp:extent cx="2657475" cy="571500"/>
+            <wp:effectExtent l="0" t="0" r="9525" b="0"/>
+            <wp:docPr id="12" name="Picture 12"/>
+            <wp:cNvGraphicFramePr>
+              <a:graphicFrameLocks xmlns:a="http://schemas.openxmlformats.org/drawingml/2006/main" noChangeAspect="1"/>
+            </wp:cNvGraphicFramePr>
+            <a:graphic xmlns:a="http://schemas.openxmlformats.org/drawingml/2006/main">
+              <a:graphicData uri="http://schemas.openxmlformats.org/drawingml/2006/picture">
+                <pic:pic xmlns:pic="http://schemas.openxmlformats.org/drawingml/2006/picture">
+                  <pic:nvPicPr>
+                    <pic:cNvPr id="1" name=""/>
+                    <pic:cNvPicPr/>
+                  </pic:nvPicPr>
+                  <pic:blipFill>
+                    <a:blip r:embed="rId20"/>
+                    <a:stretch>
+                      <a:fillRect/>
+                    </a:stretch>
+                  </pic:blipFill>
+                  <pic:spPr>
+                    <a:xfrm>
+                      <a:off x="0" y="0"/>
+                      <a:ext cx="2657475" cy="571500"/>
+                    </a:xfrm>
+                    <a:prstGeom prst="rect">
+                      <a:avLst/>
+                    </a:prstGeom>
+                  </pic:spPr>
+                </pic:pic>
+              </a:graphicData>
+            </a:graphic>
+          </wp:inline>
+        </w:drawing>
+      </w:r>
+    </w:p>
+    <w:p>
+      <w:pPr>
+        <w:pStyle w:val="ListBullet"/>
+        <w:tabs>
+          <w:tab w:val="clear" w:pos="450"/>
+          <w:tab w:val="num" w:pos="810"/>
+        </w:tabs>
+        <w:ind w:left="810"/>
+      </w:pPr>
+      <w:r>
+        <w:t xml:space="preserve">Since </w:t>
+      </w:r>
+      <w:r>
+        <w:t>our</w:t>
+      </w:r>
+      <w:r>
+        <w:t xml:space="preserve"> </w:t>
+      </w:r>
+      <w:r>
+        <w:t>2 sets/</w:t>
+      </w:r>
+      <w:r>
+        <w:t>events are identical, their p</w:t>
+      </w:r>
+      <w:r>
+        <w:t>robabilities are also equal, so their union is &lt;= the sum of their separate probabilities</w:t>
+      </w:r>
+    </w:p>
+    <w:p>
+      <w:pPr>
+        <w:pStyle w:val="ListBullet"/>
+        <w:numPr>
+          <w:ilvl w:val="0"/>
+          <w:numId w:val="0"/>
+        </w:numPr>
+        <w:tabs>
+          <w:tab w:val="num" w:pos="810"/>
+        </w:tabs>
+        <w:ind w:left="810"/>
+      </w:pPr>
+      <w:r>
+        <w:tab/>
+      </w:r>
+      <w:r>
+        <w:tab/>
+      </w:r>
+      <w:r>
+        <w:rPr>
+          <w:noProof/>
+        </w:rPr>
+        <w:drawing>
+          <wp:inline distT="0" distB="0" distL="0" distR="0" wp14:anchorId="2022A91E" wp14:editId="0406F10C">
+            <wp:extent cx="3550901" cy="448601"/>
+            <wp:effectExtent l="0" t="0" r="0" b="8890"/>
+            <wp:docPr id="14" name="Picture 14"/>
+            <wp:cNvGraphicFramePr>
+              <a:graphicFrameLocks xmlns:a="http://schemas.openxmlformats.org/drawingml/2006/main" noChangeAspect="1"/>
+            </wp:cNvGraphicFramePr>
+            <a:graphic xmlns:a="http://schemas.openxmlformats.org/drawingml/2006/main">
+              <a:graphicData uri="http://schemas.openxmlformats.org/drawingml/2006/picture">
+                <pic:pic xmlns:pic="http://schemas.openxmlformats.org/drawingml/2006/picture">
+                  <pic:nvPicPr>
+                    <pic:cNvPr id="1" name=""/>
+                    <pic:cNvPicPr/>
+                  </pic:nvPicPr>
+                  <pic:blipFill>
+                    <a:blip r:embed="rId21"/>
+                    <a:stretch>
+                      <a:fillRect/>
+                    </a:stretch>
+                  </pic:blipFill>
+                  <pic:spPr>
+                    <a:xfrm>
+                      <a:off x="0" y="0"/>
+                      <a:ext cx="3633458" cy="459031"/>
+                    </a:xfrm>
+                    <a:prstGeom prst="rect">
+                      <a:avLst/>
+                    </a:prstGeom>
+                  </pic:spPr>
+                </pic:pic>
+              </a:graphicData>
+            </a:graphic>
+          </wp:inline>
+        </w:drawing>
+      </w:r>
+    </w:p>
+    <w:p>
+      <w:pPr>
+        <w:pStyle w:val="ListBullet"/>
+        <w:tabs>
+          <w:tab w:val="clear" w:pos="450"/>
+          <w:tab w:val="num" w:pos="810"/>
+        </w:tabs>
+        <w:ind w:left="810"/>
+      </w:pPr>
+      <w:r>
+        <w:t xml:space="preserve">Getting </w:t>
+      </w:r>
+      <w:r>
+        <w:t>close, except we have</w:t>
+      </w:r>
+      <w:r>
+        <w:t xml:space="preserve"> </w:t>
+      </w:r>
+      <w:r>
+        <w:t xml:space="preserve">complements </w:t>
+      </w:r>
+      <w:r>
+        <w:t>but we want the opposite</w:t>
+      </w:r>
+    </w:p>
+    <w:p>
+      <w:pPr>
+        <w:pStyle w:val="ListBullet"/>
+        <w:tabs>
+          <w:tab w:val="clear" w:pos="450"/>
+          <w:tab w:val="num" w:pos="810"/>
+        </w:tabs>
+        <w:ind w:left="810"/>
+      </w:pPr>
+      <w:r>
+        <w:t>Since</w:t>
+      </w:r>
+      <w:r>
+        <w:t xml:space="preserve"> probability of a complement of an event </w:t>
+      </w:r>
+      <w:r>
+        <w:t xml:space="preserve">= 1 - </w:t>
+      </w:r>
+      <w:r>
+        <w:t>probability of that ev</w:t>
+      </w:r>
+      <w:r>
+        <w:t xml:space="preserve">ent, </w:t>
+      </w:r>
+      <w:r>
+        <w:t xml:space="preserve">do the same thing for the terms </w:t>
+      </w:r>
+      <w:r>
+        <w:t>we have here + cancel out two of the 1’s, we get our proven relation</w:t>
+      </w:r>
+    </w:p>
+    <w:p>
+      <w:pPr>
+        <w:pStyle w:val="ListBullet"/>
+        <w:numPr>
+          <w:ilvl w:val="0"/>
+          <w:numId w:val="0"/>
+        </w:numPr>
+        <w:ind w:left="1080" w:firstLine="360"/>
+      </w:pPr>
+      <w:r>
+        <w:rPr>
+          <w:noProof/>
+        </w:rPr>
+        <w:drawing>
+          <wp:inline distT="0" distB="0" distL="0" distR="0" wp14:anchorId="7680226E" wp14:editId="7497A552">
+            <wp:extent cx="1543050" cy="466725"/>
+            <wp:effectExtent l="0" t="0" r="0" b="9525"/>
+            <wp:docPr id="15" name="Picture 15"/>
+            <wp:cNvGraphicFramePr>
+              <a:graphicFrameLocks xmlns:a="http://schemas.openxmlformats.org/drawingml/2006/main" noChangeAspect="1"/>
+            </wp:cNvGraphicFramePr>
+            <a:graphic xmlns:a="http://schemas.openxmlformats.org/drawingml/2006/main">
+              <a:graphicData uri="http://schemas.openxmlformats.org/drawingml/2006/picture">
+                <pic:pic xmlns:pic="http://schemas.openxmlformats.org/drawingml/2006/picture">
+                  <pic:nvPicPr>
+                    <pic:cNvPr id="1" name=""/>
+                    <pic:cNvPicPr/>
+                  </pic:nvPicPr>
+                  <pic:blipFill rotWithShape="1">
+                    <a:blip r:embed="rId22"/>
+                    <a:srcRect r="72955"/>
+                    <a:stretch/>
+                  </pic:blipFill>
+                  <pic:spPr bwMode="auto">
+                    <a:xfrm>
+                      <a:off x="0" y="0"/>
+                      <a:ext cx="1543050" cy="466725"/>
+                    </a:xfrm>
+                    <a:prstGeom prst="rect">
+                      <a:avLst/>
+                    </a:prstGeom>
+                    <a:ln>
+                      <a:noFill/>
+                    </a:ln>
+                    <a:extLst>
+                      <a:ext uri="{53640926-AAD7-44D8-BBD7-CCE9431645EC}">
+                        <a14:shadowObscured xmlns:a14="http://schemas.microsoft.com/office/drawing/2010/main"/>
+                      </a:ext>
+                    </a:extLst>
+                  </pic:spPr>
+                </pic:pic>
+              </a:graphicData>
+            </a:graphic>
+          </wp:inline>
+        </w:drawing>
+      </w:r>
+      <w:r>
+        <w:rPr>
+          <w:noProof/>
+        </w:rPr>
+        <w:drawing>
+          <wp:inline distT="0" distB="0" distL="0" distR="0" wp14:anchorId="2FB5A6BF" wp14:editId="66CAAA87">
+            <wp:extent cx="2619375" cy="466725"/>
+            <wp:effectExtent l="0" t="0" r="9525" b="9525"/>
+            <wp:docPr id="16" name="Picture 16"/>
+            <wp:cNvGraphicFramePr>
+              <a:graphicFrameLocks xmlns:a="http://schemas.openxmlformats.org/drawingml/2006/main" noChangeAspect="1"/>
+            </wp:cNvGraphicFramePr>
+            <a:graphic xmlns:a="http://schemas.openxmlformats.org/drawingml/2006/main">
+              <a:graphicData uri="http://schemas.openxmlformats.org/drawingml/2006/picture">
+                <pic:pic xmlns:pic="http://schemas.openxmlformats.org/drawingml/2006/picture">
+                  <pic:nvPicPr>
+                    <pic:cNvPr id="1" name=""/>
+                    <pic:cNvPicPr/>
+                  </pic:nvPicPr>
+                  <pic:blipFill rotWithShape="1">
+                    <a:blip r:embed="rId22"/>
+                    <a:srcRect l="54090"/>
+                    <a:stretch/>
+                  </pic:blipFill>
+                  <pic:spPr bwMode="auto">
+                    <a:xfrm>
+                      <a:off x="0" y="0"/>
+                      <a:ext cx="2619375" cy="466725"/>
+                    </a:xfrm>
+                    <a:prstGeom prst="rect">
+                      <a:avLst/>
+                    </a:prstGeom>
+                    <a:ln>
+                      <a:noFill/>
+                    </a:ln>
+                    <a:extLst>
+                      <a:ext uri="{53640926-AAD7-44D8-BBD7-CCE9431645EC}">
+                        <a14:shadowObscured xmlns:a14="http://schemas.microsoft.com/office/drawing/2010/main"/>
+                      </a:ext>
+                    </a:extLst>
+                  </pic:spPr>
+                </pic:pic>
+              </a:graphicData>
+            </a:graphic>
+          </wp:inline>
+        </w:drawing>
+      </w:r>
+    </w:p>
+    <w:p>
+      <w:pPr>
+        <w:pStyle w:val="ListBullet"/>
+        <w:numPr>
+          <w:ilvl w:val="0"/>
+          <w:numId w:val="0"/>
+        </w:numPr>
+        <w:ind w:left="450"/>
+        <w:rPr>
+          <w:b/>
+        </w:rPr>
+      </w:pPr>
+    </w:p>
+    <w:p>
+      <w:pPr>
+        <w:pStyle w:val="ListBullet"/>
+        <w:rPr>
+          <w:b/>
+        </w:rPr>
+      </w:pPr>
+      <w:r>
+        <w:rPr>
+          <w:u w:val="single"/>
+        </w:rPr>
+        <w:t>(b) Generalize to case of n events A1</w:t>
+      </w:r>
+      <w:r>
+        <w:rPr>
+          <w:u w:val="single"/>
+        </w:rPr>
+        <w:t>-</w:t>
+      </w:r>
+      <w:r>
+        <w:rPr>
+          <w:u w:val="single"/>
+        </w:rPr>
+        <w:t xml:space="preserve">An, by showing </w:t>
+      </w:r>
+      <w:r>
+        <w:rPr>
+          <w:b/>
+        </w:rPr>
+        <w:t>P(A1</w:t>
+      </w:r>
+      <w:r>
+        <w:rPr>
+          <w:b/>
+        </w:rPr>
+        <w:t xml:space="preserve"> </w:t>
+      </w:r>
+      <w:r>
+        <w:rPr>
+          <w:b/>
+        </w:rPr>
+        <w:t>∩</w:t>
+      </w:r>
+      <w:r>
+        <w:rPr>
+          <w:b/>
+        </w:rPr>
+        <w:t xml:space="preserve"> </w:t>
+      </w:r>
+      <w:r>
+        <w:rPr>
+          <w:b/>
+        </w:rPr>
+        <w:t>A2∩</w:t>
+      </w:r>
+      <w:r>
+        <w:rPr>
+          <w:rFonts w:ascii="Cambria Math" w:hAnsi="Cambria Math" w:cs="Cambria Math"/>
+          <w:b/>
+        </w:rPr>
+        <w:t>⋯</w:t>
+      </w:r>
+      <w:r>
+        <w:rPr>
+          <w:rFonts w:ascii="Cambria Math" w:hAnsi="Cambria Math" w:cs="Cambria Math"/>
+          <w:b/>
+        </w:rPr>
+        <w:t xml:space="preserve"> </w:t>
+      </w:r>
+      <w:r>
+        <w:rPr>
+          <w:rFonts w:ascii="Calibri" w:hAnsi="Calibri" w:cs="Calibri"/>
+          <w:b/>
+        </w:rPr>
+        <w:t>∩</w:t>
+      </w:r>
+      <w:r>
+        <w:rPr>
+          <w:b/>
+        </w:rPr>
+        <w:t xml:space="preserve">An) </w:t>
+      </w:r>
+      <w:r>
+        <w:rPr>
+          <w:rFonts w:ascii="Calibri" w:hAnsi="Calibri" w:cs="Calibri"/>
+          <w:b/>
+        </w:rPr>
+        <w:t xml:space="preserve">≥ </w:t>
+      </w:r>
+      <w:r>
+        <w:rPr>
+          <w:b/>
+        </w:rPr>
+        <w:t>P(A1) + … + P(An)</w:t>
+      </w:r>
+      <w:r>
+        <w:rPr>
+          <w:rFonts w:ascii="Calibri" w:hAnsi="Calibri" w:cs="Calibri"/>
+          <w:b/>
+        </w:rPr>
+        <w:t>−</w:t>
+      </w:r>
+      <w:r>
+        <w:rPr>
+          <w:b/>
+        </w:rPr>
+        <w:t>(n</w:t>
+      </w:r>
+      <w:r>
+        <w:rPr>
+          <w:rFonts w:ascii="Calibri" w:hAnsi="Calibri" w:cs="Calibri"/>
+          <w:b/>
+        </w:rPr>
+        <w:t>−</w:t>
+      </w:r>
+      <w:r>
+        <w:rPr>
+          <w:b/>
+        </w:rPr>
+        <w:t>1)</w:t>
+      </w:r>
+    </w:p>
+    <w:p>
+      <w:pPr>
+        <w:pStyle w:val="ListBullet"/>
+        <w:tabs>
+          <w:tab w:val="clear" w:pos="450"/>
+          <w:tab w:val="num" w:pos="810"/>
+        </w:tabs>
+        <w:ind w:left="810"/>
+      </w:pPr>
+      <w:r>
+        <w:t>T</w:t>
+      </w:r>
+      <w:r>
+        <w:t>his inequality has a</w:t>
+      </w:r>
+      <w:r>
+        <w:t xml:space="preserve"> </w:t>
+      </w:r>
+      <w:r>
+        <w:t>generalization to the case where we take the intersection</w:t>
+      </w:r>
+      <w:r>
+        <w:t xml:space="preserve"> </w:t>
+      </w:r>
+      <w:r>
+        <w:t xml:space="preserve">of n events w/ </w:t>
+      </w:r>
+      <w:r>
+        <w:t>the same intuitive content.</w:t>
+      </w:r>
+    </w:p>
+    <w:p>
+      <w:pPr>
+        <w:pStyle w:val="ListBullet"/>
+        <w:tabs>
+          <w:tab w:val="clear" w:pos="450"/>
+          <w:tab w:val="num" w:pos="810"/>
+        </w:tabs>
+        <w:ind w:left="810"/>
+      </w:pPr>
+      <w:r>
+        <w:t xml:space="preserve">Suppose each </w:t>
+      </w:r>
+      <w:r>
+        <w:t xml:space="preserve">event A1 up to </w:t>
+      </w:r>
+      <w:proofErr w:type="gramStart"/>
+      <w:r>
+        <w:t>An</w:t>
+      </w:r>
+      <w:proofErr w:type="gramEnd"/>
+      <w:r>
+        <w:t xml:space="preserve"> </w:t>
+      </w:r>
+      <w:r>
+        <w:t>is almost</w:t>
+      </w:r>
+      <w:r>
+        <w:t xml:space="preserve"> certain to occur = </w:t>
+      </w:r>
+      <w:r>
+        <w:t>has a probability close to 1.</w:t>
+      </w:r>
+    </w:p>
+    <w:p>
+      <w:pPr>
+        <w:pStyle w:val="ListBullet"/>
+        <w:tabs>
+          <w:tab w:val="clear" w:pos="450"/>
+          <w:tab w:val="num" w:pos="810"/>
+        </w:tabs>
+        <w:ind w:left="810"/>
+      </w:pPr>
+      <w:r>
+        <w:t xml:space="preserve">So, P(A1) + ….. </w:t>
+      </w:r>
+      <w:proofErr w:type="gramStart"/>
+      <w:r>
+        <w:t>P(</w:t>
+      </w:r>
+      <w:proofErr w:type="gramEnd"/>
+      <w:r>
+        <w:t>n) be close to n + w</w:t>
+      </w:r>
+      <w:r>
+        <w:t xml:space="preserve">e subtract n </w:t>
+      </w:r>
+      <w:r>
+        <w:t xml:space="preserve">– 1, which ends up resulting in a # </w:t>
+      </w:r>
+      <w:r>
+        <w:t>close to 1.</w:t>
+      </w:r>
+    </w:p>
+    <w:p>
+      <w:pPr>
+        <w:pStyle w:val="ListBullet"/>
+        <w:numPr>
+          <w:ilvl w:val="0"/>
+          <w:numId w:val="0"/>
+        </w:numPr>
+        <w:tabs>
+          <w:tab w:val="num" w:pos="810"/>
+        </w:tabs>
+        <w:ind w:left="810"/>
+      </w:pPr>
+      <w:r>
+        <w:tab/>
+      </w:r>
+      <w:r>
+        <w:tab/>
+      </w:r>
+      <w:r>
+        <w:rPr>
+          <w:noProof/>
+        </w:rPr>
+        <w:drawing>
+          <wp:inline distT="0" distB="0" distL="0" distR="0" wp14:anchorId="64AF7F75" wp14:editId="5A95EC1A">
+            <wp:extent cx="3752850" cy="228600"/>
+            <wp:effectExtent l="0" t="0" r="0" b="0"/>
+            <wp:docPr id="17" name="Picture 17"/>
+            <wp:cNvGraphicFramePr>
+              <a:graphicFrameLocks xmlns:a="http://schemas.openxmlformats.org/drawingml/2006/main" noChangeAspect="1"/>
+            </wp:cNvGraphicFramePr>
+            <a:graphic xmlns:a="http://schemas.openxmlformats.org/drawingml/2006/main">
+              <a:graphicData uri="http://schemas.openxmlformats.org/drawingml/2006/picture">
+                <pic:pic xmlns:pic="http://schemas.openxmlformats.org/drawingml/2006/picture">
+                  <pic:nvPicPr>
+                    <pic:cNvPr id="1" name=""/>
+                    <pic:cNvPicPr/>
+                  </pic:nvPicPr>
+                  <pic:blipFill>
+                    <a:blip r:embed="rId23"/>
+                    <a:stretch>
+                      <a:fillRect/>
+                    </a:stretch>
+                  </pic:blipFill>
+                  <pic:spPr>
+                    <a:xfrm>
+                      <a:off x="0" y="0"/>
+                      <a:ext cx="3752850" cy="228600"/>
+                    </a:xfrm>
+                    <a:prstGeom prst="rect">
+                      <a:avLst/>
+                    </a:prstGeom>
+                  </pic:spPr>
+                </pic:pic>
+              </a:graphicData>
+            </a:graphic>
+          </wp:inline>
+        </w:drawing>
+      </w:r>
+    </w:p>
+    <w:p>
+      <w:pPr>
+        <w:pStyle w:val="ListBullet"/>
+        <w:tabs>
+          <w:tab w:val="clear" w:pos="450"/>
+          <w:tab w:val="num" w:pos="810"/>
+        </w:tabs>
+        <w:ind w:left="810"/>
+      </w:pPr>
+      <w:r>
+        <w:t xml:space="preserve">Therefore the probability of the intersection </w:t>
+      </w:r>
+      <w:r>
+        <w:t>&lt;=</w:t>
+      </w:r>
+      <w:r>
+        <w:t xml:space="preserve"> something </w:t>
+      </w:r>
+      <w:r>
+        <w:t xml:space="preserve">close to 1 </w:t>
+      </w:r>
+      <w:r>
+        <w:sym w:font="Wingdings" w:char="F0E8"/>
+      </w:r>
+      <w:r>
+        <w:t xml:space="preserve"> </w:t>
+      </w:r>
+      <w:r>
+        <w:t>this is big.</w:t>
+      </w:r>
+    </w:p>
+    <w:p>
+      <w:pPr>
+        <w:pStyle w:val="ListBullet"/>
+        <w:tabs>
+          <w:tab w:val="clear" w:pos="450"/>
+          <w:tab w:val="num" w:pos="810"/>
+        </w:tabs>
+        <w:ind w:left="810"/>
+      </w:pPr>
+      <w:r>
+        <w:t xml:space="preserve">Essentially, </w:t>
+      </w:r>
+      <w:r>
+        <w:t>it</w:t>
+      </w:r>
+      <w:r>
+        <w:t>s saying</w:t>
+      </w:r>
+      <w:r>
+        <w:t xml:space="preserve"> if</w:t>
+      </w:r>
+      <w:r>
+        <w:t xml:space="preserve"> </w:t>
+      </w:r>
+      <w:r>
+        <w:t xml:space="preserve">we have big sets + take their intersection, </w:t>
+      </w:r>
+      <w:r>
+        <w:t xml:space="preserve">that intersection will also be big </w:t>
+      </w:r>
+      <w:r>
+        <w:t>(</w:t>
+      </w:r>
+      <w:r>
+        <w:t>in terms of having</w:t>
+      </w:r>
+      <w:r>
+        <w:t xml:space="preserve"> </w:t>
+      </w:r>
+      <w:r>
+        <w:t>large probability)</w:t>
+      </w:r>
+    </w:p>
+    <w:p>
+      <w:pPr>
+        <w:pStyle w:val="ListBullet"/>
+        <w:tabs>
+          <w:tab w:val="clear" w:pos="450"/>
+          <w:tab w:val="num" w:pos="810"/>
+        </w:tabs>
+        <w:ind w:left="810"/>
+      </w:pPr>
+      <w:r>
+        <w:t xml:space="preserve">PROVE IT </w:t>
+      </w:r>
+      <w:r>
+        <w:sym w:font="Wingdings" w:char="F0E0"/>
+      </w:r>
+      <w:r>
+        <w:t xml:space="preserve"> L</w:t>
+      </w:r>
+      <w:r>
+        <w:t>ook at the</w:t>
+      </w:r>
+      <w:r>
+        <w:t xml:space="preserve"> complement of </w:t>
+      </w:r>
+      <w:r>
+        <w:t>LHS</w:t>
+      </w:r>
+      <w:r>
+        <w:t xml:space="preserve"> event + </w:t>
+      </w:r>
+      <w:r>
+        <w:t>use De Morgan's laws to write this complement as the</w:t>
+      </w:r>
+      <w:r>
+        <w:t xml:space="preserve"> </w:t>
+      </w:r>
+      <w:r>
+        <w:t>union of the complements.</w:t>
+      </w:r>
+    </w:p>
+    <w:p>
+      <w:pPr>
+        <w:pStyle w:val="ListBullet"/>
+        <w:numPr>
+          <w:ilvl w:val="0"/>
+          <w:numId w:val="0"/>
+        </w:numPr>
+        <w:tabs>
+          <w:tab w:val="num" w:pos="810"/>
+        </w:tabs>
+      </w:pPr>
+      <w:r>
+        <w:tab/>
+      </w:r>
+      <w:r>
+        <w:tab/>
+      </w:r>
+      <w:r>
+        <w:tab/>
+      </w:r>
+      <w:r>
+        <w:rPr>
+          <w:noProof/>
+        </w:rPr>
+        <w:drawing>
+          <wp:inline distT="0" distB="0" distL="0" distR="0" wp14:anchorId="24855303" wp14:editId="6E0EDC7A">
+            <wp:extent cx="3524250" cy="398393"/>
+            <wp:effectExtent l="0" t="0" r="0" b="1905"/>
+            <wp:docPr id="18" name="Picture 18"/>
+            <wp:cNvGraphicFramePr>
+              <a:graphicFrameLocks xmlns:a="http://schemas.openxmlformats.org/drawingml/2006/main" noChangeAspect="1"/>
+            </wp:cNvGraphicFramePr>
+            <a:graphic xmlns:a="http://schemas.openxmlformats.org/drawingml/2006/main">
+              <a:graphicData uri="http://schemas.openxmlformats.org/drawingml/2006/picture">
+                <pic:pic xmlns:pic="http://schemas.openxmlformats.org/drawingml/2006/picture">
+                  <pic:nvPicPr>
+                    <pic:cNvPr id="1" name=""/>
+                    <pic:cNvPicPr/>
+                  </pic:nvPicPr>
+                  <pic:blipFill>
+                    <a:blip r:embed="rId24"/>
+                    <a:stretch>
+                      <a:fillRect/>
+                    </a:stretch>
+                  </pic:blipFill>
+                  <pic:spPr>
+                    <a:xfrm>
+                      <a:off x="0" y="0"/>
+                      <a:ext cx="3568402" cy="403384"/>
+                    </a:xfrm>
+                    <a:prstGeom prst="rect">
+                      <a:avLst/>
+                    </a:prstGeom>
+                  </pic:spPr>
+                </pic:pic>
+              </a:graphicData>
+            </a:graphic>
+          </wp:inline>
+        </w:drawing>
+      </w:r>
+    </w:p>
+    <w:p>
+      <w:pPr>
+        <w:pStyle w:val="ListBullet"/>
+        <w:tabs>
+          <w:tab w:val="clear" w:pos="450"/>
+          <w:tab w:val="num" w:pos="810"/>
+        </w:tabs>
+        <w:ind w:left="810"/>
+      </w:pPr>
+      <w:r>
+        <w:t xml:space="preserve">Use </w:t>
+      </w:r>
+      <w:r>
+        <w:t xml:space="preserve">the union bound to write </w:t>
+      </w:r>
+      <w:r>
+        <w:t>the RHS as &lt;=</w:t>
+      </w:r>
+      <w:r>
+        <w:t xml:space="preserve"> </w:t>
+      </w:r>
+      <w:r>
+        <w:t xml:space="preserve">probability of all sets A1 </w:t>
+      </w:r>
+      <w:r>
+        <w:t>–</w:t>
+      </w:r>
+      <w:r>
+        <w:t xml:space="preserve"> An</w:t>
+      </w:r>
+    </w:p>
+    <w:p>
+      <w:pPr>
+        <w:pStyle w:val="ListBullet"/>
+        <w:numPr>
+          <w:ilvl w:val="0"/>
+          <w:numId w:val="0"/>
+        </w:numPr>
+        <w:tabs>
+          <w:tab w:val="num" w:pos="810"/>
+        </w:tabs>
+        <w:ind w:left="810"/>
+      </w:pPr>
+      <w:r>
+        <w:tab/>
+      </w:r>
+      <w:r>
+        <w:rPr>
+          <w:noProof/>
+        </w:rPr>
+        <w:drawing>
+          <wp:inline distT="0" distB="0" distL="0" distR="0" wp14:anchorId="67B169AD" wp14:editId="0DD4A8CF">
+            <wp:extent cx="4804132" cy="337213"/>
+            <wp:effectExtent l="0" t="0" r="0" b="5715"/>
+            <wp:docPr id="19" name="Picture 19"/>
+            <wp:cNvGraphicFramePr>
+              <a:graphicFrameLocks xmlns:a="http://schemas.openxmlformats.org/drawingml/2006/main" noChangeAspect="1"/>
+            </wp:cNvGraphicFramePr>
+            <a:graphic xmlns:a="http://schemas.openxmlformats.org/drawingml/2006/main">
+              <a:graphicData uri="http://schemas.openxmlformats.org/drawingml/2006/picture">
+                <pic:pic xmlns:pic="http://schemas.openxmlformats.org/drawingml/2006/picture">
+                  <pic:nvPicPr>
+                    <pic:cNvPr id="1" name=""/>
+                    <pic:cNvPicPr/>
+                  </pic:nvPicPr>
+                  <pic:blipFill>
+                    <a:blip r:embed="rId25"/>
+                    <a:stretch>
+                      <a:fillRect/>
+                    </a:stretch>
+                  </pic:blipFill>
+                  <pic:spPr>
+                    <a:xfrm>
+                      <a:off x="0" y="0"/>
+                      <a:ext cx="4911090" cy="344721"/>
+                    </a:xfrm>
+                    <a:prstGeom prst="rect">
+                      <a:avLst/>
+                    </a:prstGeom>
+                  </pic:spPr>
+                </pic:pic>
+              </a:graphicData>
+            </a:graphic>
+          </wp:inline>
+        </w:drawing>
+      </w:r>
+    </w:p>
+    <w:p>
+      <w:pPr>
+        <w:pStyle w:val="ListBullet"/>
+        <w:tabs>
+          <w:tab w:val="clear" w:pos="450"/>
+          <w:tab w:val="num" w:pos="810"/>
+        </w:tabs>
+        <w:ind w:left="810"/>
+      </w:pPr>
+      <w:r>
+        <w:t xml:space="preserve">Now </w:t>
+      </w:r>
+      <w:r>
+        <w:t>sub in</w:t>
+      </w:r>
+      <w:r>
+        <w:t xml:space="preserve"> 1 </w:t>
+      </w:r>
+      <w:r>
+        <w:t xml:space="preserve">- </w:t>
+      </w:r>
+      <w:r>
+        <w:t>probability of the</w:t>
+      </w:r>
+      <w:r>
+        <w:t xml:space="preserve"> intersection of the NON-complement + cancel</w:t>
+      </w:r>
+      <w:r>
+        <w:t xml:space="preserve"> out the 1’s to prove the inequality</w:t>
+      </w:r>
+    </w:p>
+    <w:p>
+      <w:pPr>
+        <w:pStyle w:val="ListBullet"/>
+        <w:numPr>
+          <w:ilvl w:val="0"/>
+          <w:numId w:val="0"/>
+        </w:numPr>
+        <w:tabs>
+          <w:tab w:val="num" w:pos="810"/>
+        </w:tabs>
+        <w:ind w:left="810"/>
+      </w:pPr>
+      <w:r>
+        <w:rPr>
+          <w:noProof/>
+        </w:rPr>
+        <w:drawing>
+          <wp:inline distT="0" distB="0" distL="0" distR="0" wp14:anchorId="24F0CF2F" wp14:editId="66544B30">
+            <wp:extent cx="5943600" cy="316230"/>
+            <wp:effectExtent l="0" t="0" r="0" b="7620"/>
+            <wp:docPr id="20" name="Picture 20"/>
+            <wp:cNvGraphicFramePr>
+              <a:graphicFrameLocks xmlns:a="http://schemas.openxmlformats.org/drawingml/2006/main" noChangeAspect="1"/>
+            </wp:cNvGraphicFramePr>
+            <a:graphic xmlns:a="http://schemas.openxmlformats.org/drawingml/2006/main">
+              <a:graphicData uri="http://schemas.openxmlformats.org/drawingml/2006/picture">
+                <pic:pic xmlns:pic="http://schemas.openxmlformats.org/drawingml/2006/picture">
+                  <pic:nvPicPr>
+                    <pic:cNvPr id="1" name=""/>
+                    <pic:cNvPicPr/>
+                  </pic:nvPicPr>
+                  <pic:blipFill>
+                    <a:blip r:embed="rId26"/>
+                    <a:stretch>
+                      <a:fillRect/>
+                    </a:stretch>
+                  </pic:blipFill>
+                  <pic:spPr>
+                    <a:xfrm>
+                      <a:off x="0" y="0"/>
+                      <a:ext cx="5943600" cy="316230"/>
+                    </a:xfrm>
+                    <a:prstGeom prst="rect">
+                      <a:avLst/>
+                    </a:prstGeom>
+                  </pic:spPr>
+                </pic:pic>
+              </a:graphicData>
+            </a:graphic>
+          </wp:inline>
+        </w:drawing>
+      </w:r>
+    </w:p>
+    <w:p>
+      <w:pPr>
+        <w:pStyle w:val="ListBullet"/>
+        <w:numPr>
+          <w:ilvl w:val="0"/>
+          <w:numId w:val="0"/>
+        </w:numPr>
+        <w:tabs>
+          <w:tab w:val="num" w:pos="810"/>
+        </w:tabs>
+        <w:ind w:left="810"/>
+      </w:pPr>
+    </w:p>
+    <w:p>
+      <w:pPr>
+        <w:pStyle w:val="ListBullet"/>
+        <w:tabs>
+          <w:tab w:val="clear" w:pos="450"/>
+          <w:tab w:val="num" w:pos="810"/>
+        </w:tabs>
+        <w:ind w:left="810"/>
+      </w:pPr>
+      <w:r>
+        <w:t xml:space="preserve">So Bonferroni inequalities </w:t>
+      </w:r>
+      <w:r>
+        <w:t>=</w:t>
+      </w:r>
+      <w:r>
+        <w:t xml:space="preserve"> a nice</w:t>
+      </w:r>
+      <w:r>
+        <w:t xml:space="preserve"> </w:t>
+      </w:r>
+      <w:r>
+        <w:t>illustration of how one ca</w:t>
+      </w:r>
+      <w:r>
+        <w:t>n combine De Morgan's laws, set</w:t>
+      </w:r>
+      <w:r>
+        <w:t xml:space="preserve">-theoretical </w:t>
+      </w:r>
+      <w:r>
+        <w:t xml:space="preserve">operations, </w:t>
+      </w:r>
+      <w:r>
+        <w:t xml:space="preserve">+ </w:t>
+      </w:r>
+      <w:r>
+        <w:t>the union bound to obtain</w:t>
+      </w:r>
+      <w:r>
+        <w:t xml:space="preserve"> </w:t>
+      </w:r>
+      <w:r>
+        <w:t xml:space="preserve">interesting </w:t>
+      </w:r>
+      <w:r>
+        <w:t>relations between probabilities</w:t>
+      </w:r>
       <w:bookmarkStart w:id="0" w:name="_GoBack"/>
       <w:bookmarkEnd w:id="0"/>
     </w:p>
@@ -1178,7 +3588,7 @@
   <w:abstractNum w:abstractNumId="0" w15:restartNumberingAfterBreak="0">
     <w:nsid w:val="FFFFFF89"/>
     <w:multiLevelType w:val="singleLevel"/>
-    <w:tmpl w:val="9FB2D9B0"/>
+    <w:tmpl w:val="6C2076F4"/>
     <w:lvl w:ilvl="0">
       <w:start w:val="1"/>
       <w:numFmt w:val="bullet"/>
@@ -1584,6 +3994,30 @@
     <w:abstractNumId w:val="0"/>
   </w:num>
   <w:num w:numId="17">
+    <w:abstractNumId w:val="0"/>
+  </w:num>
+  <w:num w:numId="18">
+    <w:abstractNumId w:val="0"/>
+  </w:num>
+  <w:num w:numId="19">
+    <w:abstractNumId w:val="0"/>
+  </w:num>
+  <w:num w:numId="20">
+    <w:abstractNumId w:val="0"/>
+  </w:num>
+  <w:num w:numId="21">
+    <w:abstractNumId w:val="0"/>
+  </w:num>
+  <w:num w:numId="22">
+    <w:abstractNumId w:val="0"/>
+  </w:num>
+  <w:num w:numId="23">
+    <w:abstractNumId w:val="0"/>
+  </w:num>
+  <w:num w:numId="24">
+    <w:abstractNumId w:val="0"/>
+  </w:num>
+  <w:num w:numId="25">
     <w:abstractNumId w:val="0"/>
   </w:num>
 </w:numbering>
@@ -2104,6 +4538,16 @@
       <w:szCs w:val="27"/>
     </w:rPr>
   </w:style>
+  <w:style w:type="character" w:styleId="PlaceholderText">
+    <w:name w:val="Placeholder Text"/>
+    <w:basedOn w:val="DefaultParagraphFont"/>
+    <w:uiPriority w:val="99"/>
+    <w:semiHidden/>
+    <w:rsid w:val="00AB3310"/>
+    <w:rPr>
+      <w:color w:val="808080"/>
+    </w:rPr>
+  </w:style>
 </w:styles>
 </file>
 
@@ -2373,7 +4817,7 @@
 </file>
 
 <file path=customXml/itemProps1.xml><?xml version="1.0" encoding="utf-8"?>
-<ds:datastoreItem xmlns:ds="http://schemas.openxmlformats.org/officeDocument/2006/customXml" ds:itemID="{F569F3B9-A872-415B-BAA1-63A8B4B4AAC1}">
+<ds:datastoreItem xmlns:ds="http://schemas.openxmlformats.org/officeDocument/2006/customXml" ds:itemID="{565C7A6D-7DFC-478A-9E1E-6487F899AD15}">
   <ds:schemaRefs>
     <ds:schemaRef ds:uri="http://schemas.openxmlformats.org/officeDocument/2006/bibliography"/>
   </ds:schemaRefs>

</xml_diff>